<commit_message>
added more submission material, apparently this is all we need.
</commit_message>
<xml_diff>
--- a/submission/Midnight Blood GDD 1.0.docx
+++ b/submission/Midnight Blood GDD 1.0.docx
@@ -9,6 +9,13 @@
       </w:pPr>
       <w:r>
         <w:rPr>
+          <w:i w:val="1"/>
+          <w:rtl w:val="0"/>
+        </w:rPr>
+        <w:t xml:space="preserve">NB: We couldn’t get the whole team together today, we’ll have the signatures for you on Monday</w:t>
+      </w:r>
+      <w:r>
+        <w:rPr>
           <w:rtl w:val="0"/>
         </w:rPr>
       </w:r>
@@ -27,6 +34,17 @@
     <w:p>
       <w:pPr>
         <w:jc w:val="center"/>
+        <w:rPr/>
+      </w:pPr>
+      <w:r>
+        <w:rPr>
+          <w:rtl w:val="0"/>
+        </w:rPr>
+      </w:r>
+    </w:p>
+    <w:p>
+      <w:pPr>
+        <w:jc w:val="center"/>
         <w:rPr>
           <w:sz w:val="72"/>
           <w:szCs w:val="72"/>
@@ -104,18 +122,6 @@
           <w:rtl w:val="0"/>
         </w:rPr>
         <w:t xml:space="preserve">Game Design Document</w:t>
-      </w:r>
-    </w:p>
-    <w:p>
-      <w:pPr>
-        <w:jc w:val="center"/>
-        <w:rPr/>
-      </w:pPr>
-      <w:r>
-        <w:rPr>
-          <w:rtl w:val="0"/>
-        </w:rPr>
-        <w:t xml:space="preserve"> </w:t>
       </w:r>
     </w:p>
     <w:p>
@@ -587,7 +593,7 @@
       <w:pPr>
         <w:numPr>
           <w:ilvl w:val="0"/>
-          <w:numId w:val="17"/>
+          <w:numId w:val="20"/>
         </w:numPr>
         <w:ind w:left="720" w:hanging="360"/>
         <w:rPr>
@@ -607,7 +613,7 @@
       <w:pPr>
         <w:numPr>
           <w:ilvl w:val="0"/>
-          <w:numId w:val="17"/>
+          <w:numId w:val="20"/>
         </w:numPr>
         <w:ind w:left="720" w:hanging="360"/>
         <w:rPr>
@@ -627,7 +633,7 @@
       <w:pPr>
         <w:numPr>
           <w:ilvl w:val="0"/>
-          <w:numId w:val="17"/>
+          <w:numId w:val="20"/>
         </w:numPr>
         <w:ind w:left="720" w:hanging="360"/>
         <w:rPr>
@@ -647,7 +653,7 @@
       <w:pPr>
         <w:numPr>
           <w:ilvl w:val="0"/>
-          <w:numId w:val="17"/>
+          <w:numId w:val="20"/>
         </w:numPr>
         <w:ind w:left="720" w:hanging="360"/>
         <w:rPr>
@@ -703,7 +709,7 @@
       <w:pPr>
         <w:numPr>
           <w:ilvl w:val="0"/>
-          <w:numId w:val="12"/>
+          <w:numId w:val="14"/>
         </w:numPr>
         <w:ind w:left="720" w:hanging="360"/>
         <w:rPr>
@@ -723,7 +729,7 @@
       <w:pPr>
         <w:numPr>
           <w:ilvl w:val="0"/>
-          <w:numId w:val="12"/>
+          <w:numId w:val="14"/>
         </w:numPr>
         <w:ind w:left="720" w:hanging="360"/>
         <w:rPr>
@@ -743,7 +749,7 @@
       <w:pPr>
         <w:numPr>
           <w:ilvl w:val="0"/>
-          <w:numId w:val="12"/>
+          <w:numId w:val="14"/>
         </w:numPr>
         <w:ind w:left="720" w:hanging="360"/>
         <w:rPr>
@@ -763,7 +769,7 @@
       <w:pPr>
         <w:numPr>
           <w:ilvl w:val="0"/>
-          <w:numId w:val="12"/>
+          <w:numId w:val="14"/>
         </w:numPr>
         <w:ind w:left="720" w:hanging="360"/>
         <w:rPr>
@@ -819,7 +825,7 @@
       <w:pPr>
         <w:numPr>
           <w:ilvl w:val="0"/>
-          <w:numId w:val="8"/>
+          <w:numId w:val="9"/>
         </w:numPr>
         <w:ind w:left="720" w:hanging="360"/>
         <w:rPr>
@@ -839,7 +845,7 @@
       <w:pPr>
         <w:numPr>
           <w:ilvl w:val="0"/>
-          <w:numId w:val="8"/>
+          <w:numId w:val="9"/>
         </w:numPr>
         <w:ind w:left="720" w:hanging="360"/>
         <w:rPr>
@@ -859,7 +865,7 @@
       <w:pPr>
         <w:numPr>
           <w:ilvl w:val="0"/>
-          <w:numId w:val="8"/>
+          <w:numId w:val="9"/>
         </w:numPr>
         <w:ind w:left="720" w:hanging="360"/>
         <w:rPr>
@@ -879,7 +885,7 @@
       <w:pPr>
         <w:numPr>
           <w:ilvl w:val="0"/>
-          <w:numId w:val="8"/>
+          <w:numId w:val="9"/>
         </w:numPr>
         <w:ind w:left="720" w:hanging="360"/>
         <w:rPr>
@@ -934,7 +940,7 @@
       <w:pPr>
         <w:numPr>
           <w:ilvl w:val="0"/>
-          <w:numId w:val="24"/>
+          <w:numId w:val="27"/>
         </w:numPr>
         <w:ind w:left="720" w:hanging="360"/>
         <w:rPr>
@@ -954,7 +960,7 @@
       <w:pPr>
         <w:numPr>
           <w:ilvl w:val="0"/>
-          <w:numId w:val="24"/>
+          <w:numId w:val="27"/>
         </w:numPr>
         <w:ind w:left="720" w:hanging="360"/>
         <w:rPr>
@@ -974,7 +980,7 @@
       <w:pPr>
         <w:numPr>
           <w:ilvl w:val="0"/>
-          <w:numId w:val="24"/>
+          <w:numId w:val="27"/>
         </w:numPr>
         <w:ind w:left="720" w:hanging="360"/>
         <w:rPr>
@@ -994,7 +1000,7 @@
       <w:pPr>
         <w:numPr>
           <w:ilvl w:val="0"/>
-          <w:numId w:val="24"/>
+          <w:numId w:val="27"/>
         </w:numPr>
         <w:ind w:left="720" w:hanging="360"/>
         <w:rPr>
@@ -1785,51 +1791,14 @@
     </w:p>
     <w:p>
       <w:pPr>
-        <w:spacing w:after="240" w:before="240" w:lineRule="auto"/>
-        <w:rPr/>
-      </w:pPr>
-      <w:r>
-        <w:rPr>
-          <w:rtl w:val="0"/>
-        </w:rPr>
-      </w:r>
-    </w:p>
-    <w:p>
-      <w:pPr>
-        <w:pStyle w:val="Heading3"/>
-        <w:keepNext w:val="0"/>
-        <w:keepLines w:val="0"/>
-        <w:spacing w:before="280" w:lineRule="auto"/>
-        <w:rPr>
-          <w:b w:val="1"/>
-          <w:color w:val="000000"/>
-          <w:sz w:val="26"/>
-          <w:szCs w:val="26"/>
-        </w:rPr>
-      </w:pPr>
-      <w:bookmarkStart w:colFirst="0" w:colLast="0" w:name="_jdxc6dz5w3f2" w:id="8"/>
-      <w:bookmarkEnd w:id="8"/>
-      <w:r>
-        <w:rPr>
-          <w:b w:val="1"/>
-          <w:color w:val="000000"/>
-          <w:sz w:val="26"/>
-          <w:szCs w:val="26"/>
-          <w:rtl w:val="0"/>
-        </w:rPr>
-        <w:t xml:space="preserve"> </w:t>
-      </w:r>
-    </w:p>
-    <w:p>
-      <w:pPr>
         <w:pStyle w:val="Heading3"/>
         <w:keepNext w:val="0"/>
         <w:keepLines w:val="0"/>
         <w:spacing w:before="280" w:lineRule="auto"/>
         <w:rPr/>
       </w:pPr>
-      <w:bookmarkStart w:colFirst="0" w:colLast="0" w:name="_cjfxym7s3alg" w:id="9"/>
-      <w:bookmarkEnd w:id="9"/>
+      <w:bookmarkStart w:colFirst="0" w:colLast="0" w:name="_cjfxym7s3alg" w:id="8"/>
+      <w:bookmarkEnd w:id="8"/>
       <w:r>
         <w:rPr>
           <w:b w:val="1"/>
@@ -2041,12 +2010,7 @@
     <w:p>
       <w:pPr>
         <w:spacing w:after="240" w:before="240" w:lineRule="auto"/>
-        <w:rPr>
-          <w:b w:val="1"/>
-          <w:color w:val="000000"/>
-          <w:sz w:val="26"/>
-          <w:szCs w:val="26"/>
-        </w:rPr>
+        <w:rPr/>
       </w:pPr>
       <w:r>
         <w:rPr>
@@ -2055,11 +2019,24 @@
         <w:t xml:space="preserve"> </w:t>
       </w:r>
       <w:r>
-        <w:rPr>
-          <w:b w:val="1"/>
-          <w:color w:val="000000"/>
-          <w:sz w:val="26"/>
-          <w:szCs w:val="26"/>
+        <w:br w:type="page"/>
+      </w:r>
+      <w:r>
+        <w:rPr>
+          <w:rtl w:val="0"/>
+        </w:rPr>
+      </w:r>
+    </w:p>
+    <w:p>
+      <w:pPr>
+        <w:pStyle w:val="Heading2"/>
+        <w:spacing w:after="240" w:before="240" w:lineRule="auto"/>
+        <w:rPr/>
+      </w:pPr>
+      <w:bookmarkStart w:colFirst="0" w:colLast="0" w:name="_82c9gntwsedn" w:id="9"/>
+      <w:bookmarkEnd w:id="9"/>
+      <w:r>
+        <w:rPr>
           <w:rtl w:val="0"/>
         </w:rPr>
         <w:t xml:space="preserve">Setting: Victorian Gothic Town: Carpathian Mountains (1880s)</w:t>
@@ -2082,12 +2059,12 @@
           <wp:inline distB="114300" distT="114300" distL="114300" distR="114300">
             <wp:extent cx="5734050" cy="3219450"/>
             <wp:effectExtent b="0" l="0" r="0" t="0"/>
-            <wp:docPr id="4" name="image3.png"/>
+            <wp:docPr id="4" name="image8.png"/>
             <a:graphic>
               <a:graphicData uri="http://schemas.openxmlformats.org/drawingml/2006/picture">
                 <pic:pic>
                   <pic:nvPicPr>
-                    <pic:cNvPr id="0" name="image3.png"/>
+                    <pic:cNvPr id="0" name="image8.png"/>
                     <pic:cNvPicPr preferRelativeResize="0"/>
                   </pic:nvPicPr>
                   <pic:blipFill>
@@ -2121,7 +2098,7 @@
       <w:pPr>
         <w:numPr>
           <w:ilvl w:val="0"/>
-          <w:numId w:val="28"/>
+          <w:numId w:val="31"/>
         </w:numPr>
         <w:spacing w:after="0" w:afterAutospacing="0" w:before="240" w:lineRule="auto"/>
         <w:ind w:left="720" w:hanging="360"/>
@@ -2140,7 +2117,7 @@
       <w:pPr>
         <w:numPr>
           <w:ilvl w:val="0"/>
-          <w:numId w:val="28"/>
+          <w:numId w:val="31"/>
         </w:numPr>
         <w:spacing w:after="0" w:afterAutospacing="0" w:before="0" w:beforeAutospacing="0" w:lineRule="auto"/>
         <w:ind w:left="720" w:hanging="360"/>
@@ -2159,7 +2136,7 @@
       <w:pPr>
         <w:numPr>
           <w:ilvl w:val="0"/>
-          <w:numId w:val="28"/>
+          <w:numId w:val="31"/>
         </w:numPr>
         <w:spacing w:after="0" w:afterAutospacing="0" w:before="0" w:beforeAutospacing="0" w:lineRule="auto"/>
         <w:ind w:left="720" w:hanging="360"/>
@@ -2178,7 +2155,7 @@
       <w:pPr>
         <w:numPr>
           <w:ilvl w:val="0"/>
-          <w:numId w:val="28"/>
+          <w:numId w:val="31"/>
         </w:numPr>
         <w:spacing w:after="0" w:afterAutospacing="0" w:before="0" w:beforeAutospacing="0" w:lineRule="auto"/>
         <w:ind w:left="720" w:hanging="360"/>
@@ -2206,7 +2183,7 @@
       <w:pPr>
         <w:numPr>
           <w:ilvl w:val="0"/>
-          <w:numId w:val="28"/>
+          <w:numId w:val="31"/>
         </w:numPr>
         <w:spacing w:after="240" w:before="0" w:beforeAutospacing="0" w:lineRule="auto"/>
         <w:ind w:left="720" w:hanging="360"/>
@@ -2238,12 +2215,12 @@
           <wp:inline distB="114300" distT="114300" distL="114300" distR="114300">
             <wp:extent cx="5686425" cy="2762250"/>
             <wp:effectExtent b="0" l="0" r="0" t="0"/>
-            <wp:docPr id="8" name="image8.png"/>
+            <wp:docPr id="8" name="image11.png"/>
             <a:graphic>
               <a:graphicData uri="http://schemas.openxmlformats.org/drawingml/2006/picture">
                 <pic:pic>
                   <pic:nvPicPr>
-                    <pic:cNvPr id="0" name="image8.png"/>
+                    <pic:cNvPr id="0" name="image11.png"/>
                     <pic:cNvPicPr preferRelativeResize="0"/>
                   </pic:nvPicPr>
                   <pic:blipFill>
@@ -2311,6 +2288,83 @@
     </w:p>
     <w:p>
       <w:pPr>
+        <w:spacing w:after="240" w:before="240" w:lineRule="auto"/>
+        <w:rPr/>
+      </w:pPr>
+      <w:r>
+        <w:rPr>
+          <w:rtl w:val="0"/>
+        </w:rPr>
+      </w:r>
+    </w:p>
+    <w:p>
+      <w:pPr>
+        <w:spacing w:after="240" w:before="240" w:lineRule="auto"/>
+        <w:rPr/>
+      </w:pPr>
+      <w:r>
+        <w:rPr>
+          <w:rtl w:val="0"/>
+        </w:rPr>
+      </w:r>
+    </w:p>
+    <w:p>
+      <w:pPr>
+        <w:spacing w:after="240" w:before="240" w:lineRule="auto"/>
+        <w:rPr/>
+      </w:pPr>
+      <w:r>
+        <w:rPr>
+          <w:rtl w:val="0"/>
+        </w:rPr>
+      </w:r>
+    </w:p>
+    <w:p>
+      <w:pPr>
+        <w:spacing w:after="240" w:before="240" w:lineRule="auto"/>
+        <w:rPr/>
+      </w:pPr>
+      <w:r>
+        <w:rPr>
+          <w:rtl w:val="0"/>
+        </w:rPr>
+      </w:r>
+    </w:p>
+    <w:p>
+      <w:pPr>
+        <w:spacing w:after="240" w:before="240" w:lineRule="auto"/>
+        <w:rPr/>
+      </w:pPr>
+      <w:r>
+        <w:rPr>
+          <w:rtl w:val="0"/>
+        </w:rPr>
+      </w:r>
+    </w:p>
+    <w:p>
+      <w:pPr>
+        <w:spacing w:after="240" w:before="240" w:lineRule="auto"/>
+        <w:rPr/>
+      </w:pPr>
+      <w:r>
+        <w:rPr>
+          <w:rtl w:val="0"/>
+        </w:rPr>
+      </w:r>
+    </w:p>
+    <w:p>
+      <w:pPr>
+        <w:spacing w:after="240" w:before="240" w:lineRule="auto"/>
+        <w:rPr/>
+      </w:pPr>
+      <w:r>
+        <w:rPr>
+          <w:rtl w:val="0"/>
+        </w:rPr>
+      </w:r>
+    </w:p>
+    <w:p>
+      <w:pPr>
         <w:pStyle w:val="Heading3"/>
         <w:keepNext w:val="0"/>
         <w:keepLines w:val="0"/>
@@ -2478,14 +2532,8 @@
     <w:p>
       <w:pPr>
         <w:pStyle w:val="Heading3"/>
-        <w:keepNext w:val="0"/>
-        <w:keepLines w:val="0"/>
-        <w:spacing w:before="280" w:lineRule="auto"/>
-        <w:rPr>
-          <w:b w:val="1"/>
-          <w:color w:val="000000"/>
-          <w:sz w:val="26"/>
-          <w:szCs w:val="26"/>
+        <w:rPr>
+          <w:b w:val="1"/>
         </w:rPr>
       </w:pPr>
       <w:bookmarkStart w:colFirst="0" w:colLast="0" w:name="_x9rjez93wgjl" w:id="15"/>
@@ -2493,9 +2541,6 @@
       <w:r>
         <w:rPr>
           <w:b w:val="1"/>
-          <w:color w:val="000000"/>
-          <w:sz w:val="26"/>
-          <w:szCs w:val="26"/>
           <w:rtl w:val="0"/>
         </w:rPr>
         <w:t xml:space="preserve">Level Layout</w:t>
@@ -2568,14 +2613,8 @@
     <w:p>
       <w:pPr>
         <w:pStyle w:val="Heading3"/>
-        <w:keepNext w:val="0"/>
-        <w:keepLines w:val="0"/>
-        <w:spacing w:before="280" w:lineRule="auto"/>
-        <w:rPr>
-          <w:b w:val="1"/>
-          <w:color w:val="000000"/>
-          <w:sz w:val="26"/>
-          <w:szCs w:val="26"/>
+        <w:rPr>
+          <w:b w:val="1"/>
         </w:rPr>
       </w:pPr>
       <w:bookmarkStart w:colFirst="0" w:colLast="0" w:name="_rmelnu9hv0a9" w:id="16"/>
@@ -2583,9 +2622,6 @@
       <w:r>
         <w:rPr>
           <w:b w:val="1"/>
-          <w:color w:val="000000"/>
-          <w:sz w:val="26"/>
-          <w:szCs w:val="26"/>
           <w:rtl w:val="0"/>
         </w:rPr>
         <w:t xml:space="preserve">Greybox</w:t>
@@ -2708,34 +2744,29 @@
     <w:p>
       <w:pPr>
         <w:pStyle w:val="Heading3"/>
-        <w:keepNext w:val="0"/>
-        <w:keepLines w:val="0"/>
-        <w:spacing w:before="280" w:lineRule="auto"/>
-        <w:rPr>
-          <w:b w:val="1"/>
-          <w:color w:val="000000"/>
-          <w:sz w:val="26"/>
-          <w:szCs w:val="26"/>
-        </w:rPr>
+        <w:rPr/>
       </w:pPr>
       <w:bookmarkStart w:colFirst="0" w:colLast="0" w:name="_jwhtp4v69f6t" w:id="19"/>
       <w:bookmarkEnd w:id="19"/>
       <w:r>
         <w:rPr>
           <w:b w:val="1"/>
-          <w:color w:val="000000"/>
-          <w:sz w:val="26"/>
-          <w:szCs w:val="26"/>
-          <w:rtl w:val="0"/>
-        </w:rPr>
-        <w:t xml:space="preserve">Navigation: Player Character   </w:t>
-      </w:r>
-    </w:p>
-    <w:p>
-      <w:pPr>
-        <w:numPr>
-          <w:ilvl w:val="0"/>
-          <w:numId w:val="15"/>
+          <w:rtl w:val="0"/>
+        </w:rPr>
+        <w:t xml:space="preserve">Navigation: Player Character  </w:t>
+      </w:r>
+      <w:r>
+        <w:rPr>
+          <w:rtl w:val="0"/>
+        </w:rPr>
+        <w:t xml:space="preserve"> </w:t>
+      </w:r>
+    </w:p>
+    <w:p>
+      <w:pPr>
+        <w:numPr>
+          <w:ilvl w:val="0"/>
+          <w:numId w:val="17"/>
         </w:numPr>
         <w:spacing w:after="0" w:afterAutospacing="0"/>
         <w:ind w:left="720" w:hanging="360"/>
@@ -2754,7 +2785,7 @@
       <w:pPr>
         <w:numPr>
           <w:ilvl w:val="0"/>
-          <w:numId w:val="15"/>
+          <w:numId w:val="17"/>
         </w:numPr>
         <w:spacing w:after="0" w:afterAutospacing="0" w:before="0" w:beforeAutospacing="0" w:lineRule="auto"/>
         <w:ind w:left="720" w:hanging="360"/>
@@ -2773,7 +2804,7 @@
       <w:pPr>
         <w:numPr>
           <w:ilvl w:val="0"/>
-          <w:numId w:val="15"/>
+          <w:numId w:val="17"/>
         </w:numPr>
         <w:spacing w:after="240" w:before="0" w:beforeAutospacing="0" w:lineRule="auto"/>
         <w:ind w:left="720" w:hanging="360"/>
@@ -2807,27 +2838,18 @@
     <w:p>
       <w:pPr>
         <w:pStyle w:val="Heading3"/>
-        <w:keepNext w:val="0"/>
-        <w:keepLines w:val="0"/>
-        <w:spacing w:before="280" w:lineRule="auto"/>
-        <w:rPr/>
+        <w:rPr>
+          <w:b w:val="1"/>
+        </w:rPr>
       </w:pPr>
       <w:bookmarkStart w:colFirst="0" w:colLast="0" w:name="_r3tfsey32dx" w:id="20"/>
       <w:bookmarkEnd w:id="20"/>
       <w:r>
         <w:rPr>
           <w:b w:val="1"/>
-          <w:color w:val="000000"/>
-          <w:sz w:val="26"/>
-          <w:szCs w:val="26"/>
           <w:rtl w:val="0"/>
         </w:rPr>
         <w:t xml:space="preserve">AI: Villager Movements</w:t>
-      </w:r>
-      <w:r>
-        <w:rPr>
-          <w:rtl w:val="0"/>
-        </w:rPr>
       </w:r>
     </w:p>
     <w:p>
@@ -3091,14 +3113,8 @@
     <w:p>
       <w:pPr>
         <w:pStyle w:val="Heading3"/>
-        <w:keepNext w:val="0"/>
-        <w:keepLines w:val="0"/>
-        <w:spacing w:before="280" w:lineRule="auto"/>
-        <w:rPr>
-          <w:b w:val="1"/>
-          <w:color w:val="000000"/>
-          <w:sz w:val="26"/>
-          <w:szCs w:val="26"/>
+        <w:rPr>
+          <w:b w:val="1"/>
         </w:rPr>
       </w:pPr>
       <w:bookmarkStart w:colFirst="0" w:colLast="0" w:name="_lkoyxov4blw1" w:id="21"/>
@@ -3106,9 +3122,6 @@
       <w:r>
         <w:rPr>
           <w:b w:val="1"/>
-          <w:color w:val="000000"/>
-          <w:sz w:val="26"/>
-          <w:szCs w:val="26"/>
           <w:rtl w:val="0"/>
         </w:rPr>
         <w:t xml:space="preserve">AI: Attack Villager</w:t>
@@ -3116,156 +3129,146 @@
     </w:p>
     <w:p>
       <w:pPr>
+        <w:numPr>
+          <w:ilvl w:val="0"/>
+          <w:numId w:val="13"/>
+        </w:numPr>
+        <w:spacing w:after="0" w:afterAutospacing="0" w:before="240" w:lineRule="auto"/>
+        <w:ind w:left="720" w:hanging="360"/>
+        <w:rPr>
+          <w:u w:val="none"/>
+        </w:rPr>
+      </w:pPr>
+      <w:r>
+        <w:rPr>
+          <w:rtl w:val="0"/>
+        </w:rPr>
+        <w:t xml:space="preserve">The player stalks NPCs. The player adjusts their angle of attack to remain behind the NPC as they get closer.</w:t>
+      </w:r>
+    </w:p>
+    <w:p>
+      <w:pPr>
+        <w:numPr>
+          <w:ilvl w:val="0"/>
+          <w:numId w:val="13"/>
+        </w:numPr>
+        <w:spacing w:after="0" w:afterAutospacing="0" w:before="0" w:beforeAutospacing="0" w:lineRule="auto"/>
+        <w:ind w:left="720" w:hanging="360"/>
+        <w:rPr>
+          <w:u w:val="none"/>
+        </w:rPr>
+      </w:pPr>
+      <w:r>
+        <w:rPr>
+          <w:rtl w:val="0"/>
+        </w:rPr>
+        <w:t xml:space="preserve">At close range, the player can click on the NPC which triggers the feeding action</w:t>
+      </w:r>
+    </w:p>
+    <w:p>
+      <w:pPr>
+        <w:numPr>
+          <w:ilvl w:val="0"/>
+          <w:numId w:val="13"/>
+        </w:numPr>
+        <w:spacing w:after="0" w:afterAutospacing="0" w:before="0" w:beforeAutospacing="0" w:lineRule="auto"/>
+        <w:ind w:left="720" w:hanging="360"/>
+        <w:rPr>
+          <w:u w:val="none"/>
+        </w:rPr>
+      </w:pPr>
+      <w:r>
+        <w:rPr>
+          <w:rtl w:val="0"/>
+        </w:rPr>
+        <w:t xml:space="preserve">Feeding despawns the NPC, adds an amount of energy to the player’s energy meter</w:t>
+      </w:r>
+    </w:p>
+    <w:p>
+      <w:pPr>
+        <w:numPr>
+          <w:ilvl w:val="0"/>
+          <w:numId w:val="13"/>
+        </w:numPr>
+        <w:spacing w:after="0" w:afterAutospacing="0" w:before="0" w:beforeAutospacing="0" w:lineRule="auto"/>
+        <w:ind w:left="720" w:hanging="360"/>
+        <w:rPr>
+          <w:u w:val="none"/>
+        </w:rPr>
+      </w:pPr>
+      <w:r>
+        <w:rPr>
+          <w:rtl w:val="0"/>
+        </w:rPr>
+        <w:t xml:space="preserve">Player feedback includes a sound and a red flash across the HUD    </w:t>
+      </w:r>
+    </w:p>
+    <w:p>
+      <w:pPr>
+        <w:numPr>
+          <w:ilvl w:val="0"/>
+          <w:numId w:val="13"/>
+        </w:numPr>
+        <w:spacing w:after="0" w:afterAutospacing="0" w:before="0" w:beforeAutospacing="0" w:lineRule="auto"/>
+        <w:ind w:left="720" w:hanging="360"/>
+        <w:rPr>
+          <w:u w:val="none"/>
+        </w:rPr>
+      </w:pPr>
+      <w:r>
+        <w:rPr>
+          <w:rtl w:val="0"/>
+        </w:rPr>
+        <w:t xml:space="preserve">Player has a attack range of 1-2 meters</w:t>
+      </w:r>
+    </w:p>
+    <w:p>
+      <w:pPr>
+        <w:numPr>
+          <w:ilvl w:val="0"/>
+          <w:numId w:val="13"/>
+        </w:numPr>
+        <w:spacing w:after="0" w:afterAutospacing="0" w:before="0" w:beforeAutospacing="0" w:lineRule="auto"/>
+        <w:ind w:left="720" w:hanging="360"/>
+        <w:rPr>
+          <w:u w:val="none"/>
+        </w:rPr>
+      </w:pPr>
+      <w:r>
+        <w:rPr>
+          <w:rtl w:val="0"/>
+        </w:rPr>
+        <w:t xml:space="preserve">Player must click on the NPC to kill.</w:t>
+      </w:r>
+    </w:p>
+    <w:p>
+      <w:pPr>
+        <w:numPr>
+          <w:ilvl w:val="0"/>
+          <w:numId w:val="13"/>
+        </w:numPr>
+        <w:spacing w:after="240" w:before="0" w:beforeAutospacing="0" w:lineRule="auto"/>
+        <w:ind w:left="720" w:hanging="360"/>
+        <w:rPr>
+          <w:u w:val="none"/>
+        </w:rPr>
+      </w:pPr>
+      <w:r>
+        <w:rPr>
+          <w:rtl w:val="0"/>
+        </w:rPr>
+        <w:t xml:space="preserve">Player receives an amount of energy equal to 25% apon kill.(max        of 100%)</w:t>
+      </w:r>
+      <w:r>
+        <w:rPr>
+          <w:rtl w:val="0"/>
+        </w:rPr>
+      </w:r>
+    </w:p>
+    <w:p>
+      <w:pPr>
         <w:spacing w:after="240" w:before="240" w:lineRule="auto"/>
-        <w:rPr/>
-      </w:pPr>
-      <w:r>
-        <w:rPr>
-          <w:rtl w:val="0"/>
-        </w:rPr>
-      </w:r>
-    </w:p>
-    <w:p>
-      <w:pPr>
-        <w:numPr>
-          <w:ilvl w:val="0"/>
-          <w:numId w:val="11"/>
-        </w:numPr>
-        <w:spacing w:after="0" w:afterAutospacing="0" w:before="240" w:lineRule="auto"/>
-        <w:ind w:left="1440" w:hanging="360"/>
-        <w:rPr>
-          <w:u w:val="none"/>
-        </w:rPr>
-      </w:pPr>
-      <w:r>
-        <w:rPr>
-          <w:rtl w:val="0"/>
-        </w:rPr>
-        <w:t xml:space="preserve">The player stalks NPCs. The player adjusts their angle of attack to remain behind the NPC as they get closer.</w:t>
-      </w:r>
-    </w:p>
-    <w:p>
-      <w:pPr>
-        <w:numPr>
-          <w:ilvl w:val="0"/>
-          <w:numId w:val="11"/>
-        </w:numPr>
-        <w:spacing w:after="0" w:afterAutospacing="0" w:before="0" w:beforeAutospacing="0" w:lineRule="auto"/>
-        <w:ind w:left="1440" w:hanging="360"/>
-        <w:rPr>
-          <w:u w:val="none"/>
-        </w:rPr>
-      </w:pPr>
-      <w:r>
-        <w:rPr>
-          <w:rtl w:val="0"/>
-        </w:rPr>
-        <w:t xml:space="preserve">At close range, the player can click on the NPC which triggers the feeding action</w:t>
-      </w:r>
-    </w:p>
-    <w:p>
-      <w:pPr>
-        <w:numPr>
-          <w:ilvl w:val="0"/>
-          <w:numId w:val="11"/>
-        </w:numPr>
-        <w:spacing w:after="0" w:afterAutospacing="0" w:before="0" w:beforeAutospacing="0" w:lineRule="auto"/>
-        <w:ind w:left="1440" w:hanging="360"/>
-        <w:rPr>
-          <w:u w:val="none"/>
-        </w:rPr>
-      </w:pPr>
-      <w:r>
-        <w:rPr>
-          <w:rtl w:val="0"/>
-        </w:rPr>
-        <w:t xml:space="preserve">Feeding despawns the NPC, adds an amount of energy to the player’s energy meter</w:t>
-      </w:r>
-    </w:p>
-    <w:p>
-      <w:pPr>
-        <w:numPr>
-          <w:ilvl w:val="0"/>
-          <w:numId w:val="11"/>
-        </w:numPr>
-        <w:spacing w:after="0" w:afterAutospacing="0" w:before="0" w:beforeAutospacing="0" w:lineRule="auto"/>
-        <w:ind w:left="1440" w:hanging="360"/>
-        <w:rPr>
-          <w:u w:val="none"/>
-        </w:rPr>
-      </w:pPr>
-      <w:r>
-        <w:rPr>
-          <w:rtl w:val="0"/>
-        </w:rPr>
-        <w:t xml:space="preserve">Player feedback includes a sound and a red flash across the HUD    </w:t>
-      </w:r>
-    </w:p>
-    <w:p>
-      <w:pPr>
-        <w:numPr>
-          <w:ilvl w:val="0"/>
-          <w:numId w:val="11"/>
-        </w:numPr>
-        <w:spacing w:after="0" w:afterAutospacing="0" w:before="0" w:beforeAutospacing="0" w:lineRule="auto"/>
-        <w:ind w:left="1440" w:hanging="360"/>
-        <w:rPr>
-          <w:u w:val="none"/>
-        </w:rPr>
-      </w:pPr>
-      <w:r>
-        <w:rPr>
-          <w:rtl w:val="0"/>
-        </w:rPr>
-        <w:t xml:space="preserve">Player has a attack range of 1-2 meters</w:t>
-      </w:r>
-    </w:p>
-    <w:p>
-      <w:pPr>
-        <w:numPr>
-          <w:ilvl w:val="0"/>
-          <w:numId w:val="11"/>
-        </w:numPr>
-        <w:spacing w:after="0" w:afterAutospacing="0" w:before="0" w:beforeAutospacing="0" w:lineRule="auto"/>
-        <w:ind w:left="1440" w:hanging="360"/>
-        <w:rPr>
-          <w:u w:val="none"/>
-        </w:rPr>
-      </w:pPr>
-      <w:r>
-        <w:rPr>
-          <w:rtl w:val="0"/>
-        </w:rPr>
-        <w:t xml:space="preserve">Player must click on the NPC to kill.</w:t>
-      </w:r>
-    </w:p>
-    <w:p>
-      <w:pPr>
-        <w:numPr>
-          <w:ilvl w:val="0"/>
-          <w:numId w:val="11"/>
-        </w:numPr>
-        <w:spacing w:after="240" w:before="0" w:beforeAutospacing="0" w:lineRule="auto"/>
-        <w:ind w:left="1440" w:hanging="360"/>
-        <w:rPr>
-          <w:u w:val="none"/>
-        </w:rPr>
-      </w:pPr>
-      <w:r>
-        <w:rPr>
-          <w:rtl w:val="0"/>
-        </w:rPr>
-        <w:t xml:space="preserve">Player receives an amount of energy equal to 25% apon kill.(max        of 100%)</w:t>
-      </w:r>
-      <w:r>
-        <w:rPr>
-          <w:rtl w:val="0"/>
-        </w:rPr>
-      </w:r>
-    </w:p>
-    <w:p>
-      <w:pPr>
-        <w:spacing w:after="240" w:before="240" w:lineRule="auto"/>
+        <w:jc w:val="center"/>
         <w:rPr/>
       </w:pPr>
       <w:r>
@@ -3280,12 +3283,12 @@
           <wp:inline distB="114300" distT="114300" distL="114300" distR="114300">
             <wp:extent cx="4086225" cy="3848100"/>
             <wp:effectExtent b="0" l="0" r="0" t="0"/>
-            <wp:docPr id="6" name="image4.png"/>
+            <wp:docPr id="6" name="image5.png"/>
             <a:graphic>
               <a:graphicData uri="http://schemas.openxmlformats.org/drawingml/2006/picture">
                 <pic:pic>
                   <pic:nvPicPr>
-                    <pic:cNvPr id="0" name="image4.png"/>
+                    <pic:cNvPr id="0" name="image5.png"/>
                     <pic:cNvPicPr preferRelativeResize="0"/>
                   </pic:nvPicPr>
                   <pic:blipFill>
@@ -3344,12 +3347,15 @@
     <w:p>
       <w:pPr>
         <w:pStyle w:val="Heading3"/>
-        <w:rPr/>
+        <w:rPr>
+          <w:b w:val="1"/>
+        </w:rPr>
       </w:pPr>
       <w:bookmarkStart w:colFirst="0" w:colLast="0" w:name="_bb0w265zyy30" w:id="23"/>
       <w:bookmarkEnd w:id="23"/>
       <w:r>
         <w:rPr>
+          <w:b w:val="1"/>
           <w:rtl w:val="0"/>
         </w:rPr>
         <w:t xml:space="preserve">AI: Enemy</w:t>
@@ -3359,7 +3365,7 @@
       <w:pPr>
         <w:numPr>
           <w:ilvl w:val="0"/>
-          <w:numId w:val="21"/>
+          <w:numId w:val="24"/>
         </w:numPr>
         <w:spacing w:after="0" w:afterAutospacing="0" w:before="240" w:lineRule="auto"/>
         <w:ind w:left="720" w:hanging="360"/>
@@ -3378,7 +3384,7 @@
       <w:pPr>
         <w:numPr>
           <w:ilvl w:val="0"/>
-          <w:numId w:val="21"/>
+          <w:numId w:val="24"/>
         </w:numPr>
         <w:spacing w:after="0" w:afterAutospacing="0" w:before="0" w:beforeAutospacing="0" w:lineRule="auto"/>
         <w:ind w:left="720" w:hanging="360"/>
@@ -3390,14 +3396,27 @@
         <w:rPr>
           <w:rtl w:val="0"/>
         </w:rPr>
-        <w:t xml:space="preserve">After 5 seconds 1 Enemy NPC will be spawned, coming towards the player from the direction and location the NPC is running from</w:t>
-      </w:r>
-    </w:p>
-    <w:p>
-      <w:pPr>
-        <w:numPr>
-          <w:ilvl w:val="0"/>
-          <w:numId w:val="21"/>
+        <w:t xml:space="preserve">After </w:t>
+      </w:r>
+      <w:r>
+        <w:rPr>
+          <w:b w:val="1"/>
+          <w:rtl w:val="0"/>
+        </w:rPr>
+        <w:t xml:space="preserve">5 seconds</w:t>
+      </w:r>
+      <w:r>
+        <w:rPr>
+          <w:rtl w:val="0"/>
+        </w:rPr>
+        <w:t xml:space="preserve"> 1 Enemy NPC will be spawned, coming towards the player from the direction and location the NPC is running from</w:t>
+      </w:r>
+    </w:p>
+    <w:p>
+      <w:pPr>
+        <w:numPr>
+          <w:ilvl w:val="0"/>
+          <w:numId w:val="24"/>
         </w:numPr>
         <w:ind w:left="720" w:hanging="360"/>
       </w:pPr>
@@ -3411,15 +3430,94 @@
     <w:p>
       <w:pPr>
         <w:pStyle w:val="Heading3"/>
-        <w:rPr/>
+        <w:rPr>
+          <w:b w:val="1"/>
+        </w:rPr>
       </w:pPr>
       <w:bookmarkStart w:colFirst="0" w:colLast="0" w:name="_99p0hmxxobqx" w:id="24"/>
       <w:bookmarkEnd w:id="24"/>
       <w:r>
         <w:rPr>
+          <w:b w:val="1"/>
           <w:rtl w:val="0"/>
         </w:rPr>
         <w:t xml:space="preserve">Sun Timer</w:t>
+      </w:r>
+    </w:p>
+    <w:p>
+      <w:pPr>
+        <w:numPr>
+          <w:ilvl w:val="0"/>
+          <w:numId w:val="7"/>
+        </w:numPr>
+        <w:spacing w:after="0" w:afterAutospacing="0" w:before="240" w:lineRule="auto"/>
+        <w:ind w:left="720" w:hanging="360"/>
+        <w:rPr>
+          <w:u w:val="none"/>
+        </w:rPr>
+      </w:pPr>
+      <w:r>
+        <w:rPr>
+          <w:rtl w:val="0"/>
+        </w:rPr>
+        <w:t xml:space="preserve">Each round of the game is represented by a night in the game world</w:t>
+      </w:r>
+    </w:p>
+    <w:p>
+      <w:pPr>
+        <w:numPr>
+          <w:ilvl w:val="0"/>
+          <w:numId w:val="7"/>
+        </w:numPr>
+        <w:spacing w:after="0" w:afterAutospacing="0" w:before="0" w:beforeAutospacing="0" w:lineRule="auto"/>
+        <w:ind w:left="720" w:hanging="360"/>
+        <w:rPr>
+          <w:u w:val="none"/>
+        </w:rPr>
+      </w:pPr>
+      <w:r>
+        <w:rPr>
+          <w:rtl w:val="0"/>
+        </w:rPr>
+        <w:t xml:space="preserve">The round is visually represented in the hud</w:t>
+      </w:r>
+    </w:p>
+    <w:p>
+      <w:pPr>
+        <w:numPr>
+          <w:ilvl w:val="0"/>
+          <w:numId w:val="7"/>
+        </w:numPr>
+        <w:spacing w:after="0" w:afterAutospacing="0" w:before="0" w:beforeAutospacing="0" w:lineRule="auto"/>
+        <w:ind w:left="720" w:hanging="360"/>
+        <w:rPr>
+          <w:u w:val="none"/>
+        </w:rPr>
+      </w:pPr>
+      <w:r>
+        <w:rPr>
+          <w:rtl w:val="0"/>
+        </w:rPr>
+        <w:t xml:space="preserve">As the round is ending, a church bell sound triggers alerting the player that time is running out</w:t>
+      </w:r>
+    </w:p>
+    <w:p>
+      <w:pPr>
+        <w:numPr>
+          <w:ilvl w:val="0"/>
+          <w:numId w:val="7"/>
+        </w:numPr>
+        <w:spacing w:after="240" w:before="0" w:beforeAutospacing="0" w:lineRule="auto"/>
+        <w:ind w:left="720" w:hanging="360"/>
+        <w:rPr>
+          <w:u w:val="none"/>
+        </w:rPr>
+      </w:pPr>
+      <w:r>
+        <w:rPr>
+          <w:rtl w:val="0"/>
+        </w:rPr>
+        <w:t xml:space="preserve">The player must return to the safety of the church before the Sun Timer has finished. </w:t>
       </w:r>
     </w:p>
     <w:p>
@@ -3431,54 +3529,21 @@
         <w:rPr>
           <w:rtl w:val="0"/>
         </w:rPr>
-        <w:t xml:space="preserve"> </w:t>
-      </w:r>
-    </w:p>
-    <w:p>
-      <w:pPr>
-        <w:spacing w:after="240" w:before="240" w:lineRule="auto"/>
-        <w:rPr/>
-      </w:pPr>
-      <w:r>
-        <w:rPr>
-          <w:rtl w:val="0"/>
-        </w:rPr>
-        <w:t xml:space="preserve"> </w:t>
-      </w:r>
-    </w:p>
-    <w:p>
-      <w:pPr>
-        <w:spacing w:after="240" w:before="240" w:lineRule="auto"/>
-        <w:rPr/>
-      </w:pPr>
-      <w:r>
-        <w:rPr>
-          <w:rtl w:val="0"/>
-        </w:rPr>
-        <w:t xml:space="preserve"> </w:t>
-      </w:r>
-    </w:p>
-    <w:p>
-      <w:pPr>
-        <w:spacing w:after="240" w:before="240" w:lineRule="auto"/>
-        <w:rPr/>
-      </w:pPr>
-      <w:r>
-        <w:rPr>
-          <w:rtl w:val="0"/>
-        </w:rPr>
-        <w:t xml:space="preserve"> </w:t>
+        <w:t xml:space="preserve">  </w:t>
       </w:r>
     </w:p>
     <w:p>
       <w:pPr>
         <w:pStyle w:val="Heading3"/>
-        <w:rPr/>
+        <w:rPr>
+          <w:b w:val="1"/>
+        </w:rPr>
       </w:pPr>
       <w:bookmarkStart w:colFirst="0" w:colLast="0" w:name="_65xc0odg8dp9" w:id="25"/>
       <w:bookmarkEnd w:id="25"/>
       <w:r>
         <w:rPr>
+          <w:b w:val="1"/>
           <w:rtl w:val="0"/>
         </w:rPr>
         <w:t xml:space="preserve">High Scores</w:t>
@@ -3505,12 +3570,12 @@
           <wp:inline distB="114300" distT="114300" distL="114300" distR="114300">
             <wp:extent cx="3114675" cy="2352675"/>
             <wp:effectExtent b="0" l="0" r="0" t="0"/>
-            <wp:docPr id="1" name="image10.png"/>
+            <wp:docPr id="1" name="image3.png"/>
             <a:graphic>
               <a:graphicData uri="http://schemas.openxmlformats.org/drawingml/2006/picture">
                 <pic:pic>
                   <pic:nvPicPr>
-                    <pic:cNvPr id="0" name="image10.png"/>
+                    <pic:cNvPr id="0" name="image3.png"/>
                     <pic:cNvPicPr preferRelativeResize="0"/>
                   </pic:nvPicPr>
                   <pic:blipFill>
@@ -3712,15 +3777,48 @@
         </w:numPr>
         <w:spacing w:after="0" w:afterAutospacing="0" w:before="240" w:lineRule="auto"/>
         <w:ind w:left="720" w:hanging="360"/>
-        <w:rPr>
-          <w:u w:val="none"/>
-        </w:rPr>
-      </w:pPr>
-      <w:r>
-        <w:rPr>
-          <w:rtl w:val="0"/>
-        </w:rPr>
-        <w:t xml:space="preserve">NPCs will wander randomly around the map. They will walk for a few seconds. Stop for a few seconds then walk again. </w:t>
+        <w:jc w:val="both"/>
+        <w:rPr>
+          <w:u w:val="none"/>
+        </w:rPr>
+      </w:pPr>
+      <w:r>
+        <w:rPr>
+          <w:rtl w:val="0"/>
+        </w:rPr>
+        <w:t xml:space="preserve">Villager </w:t>
+      </w:r>
+      <w:r>
+        <w:rPr>
+          <w:rtl w:val="0"/>
+        </w:rPr>
+        <w:t xml:space="preserve">NPCs will wander randomly around the map. They will walk for </w:t>
+      </w:r>
+      <w:r>
+        <w:rPr>
+          <w:b w:val="1"/>
+          <w:rtl w:val="0"/>
+        </w:rPr>
+        <w:t xml:space="preserve">8 seconds</w:t>
+      </w:r>
+      <w:r>
+        <w:rPr>
+          <w:rtl w:val="0"/>
+        </w:rPr>
+        <w:t xml:space="preserve">. Stop for </w:t>
+      </w:r>
+      <w:r>
+        <w:rPr>
+          <w:b w:val="1"/>
+          <w:rtl w:val="0"/>
+        </w:rPr>
+        <w:t xml:space="preserve">2 seconds</w:t>
+      </w:r>
+      <w:r>
+        <w:rPr>
+          <w:rtl w:val="0"/>
+        </w:rPr>
+        <w:t xml:space="preserve"> then walk again.  </w:t>
       </w:r>
     </w:p>
     <w:p>
@@ -3731,15 +3829,16 @@
         </w:numPr>
         <w:spacing w:after="0" w:afterAutospacing="0" w:before="0" w:beforeAutospacing="0" w:lineRule="auto"/>
         <w:ind w:left="720" w:hanging="360"/>
-        <w:rPr>
-          <w:u w:val="none"/>
-        </w:rPr>
-      </w:pPr>
-      <w:r>
-        <w:rPr>
-          <w:rtl w:val="0"/>
-        </w:rPr>
-        <w:t xml:space="preserve">They will need to negotiate other NPCs and the buildings</w:t>
+        <w:jc w:val="both"/>
+        <w:rPr>
+          <w:u w:val="none"/>
+        </w:rPr>
+      </w:pPr>
+      <w:r>
+        <w:rPr>
+          <w:rtl w:val="0"/>
+        </w:rPr>
+        <w:t xml:space="preserve">They will need to negotiate other Villager NPCs and the buildings</w:t>
       </w:r>
     </w:p>
     <w:p>
@@ -3748,23 +3847,76 @@
           <w:ilvl w:val="0"/>
           <w:numId w:val="3"/>
         </w:numPr>
+        <w:spacing w:after="0" w:afterAutospacing="0" w:before="0" w:beforeAutospacing="0" w:lineRule="auto"/>
+        <w:ind w:left="720" w:hanging="360"/>
+        <w:jc w:val="both"/>
+        <w:rPr>
+          <w:u w:val="none"/>
+        </w:rPr>
+      </w:pPr>
+      <w:r>
+        <w:rPr>
+          <w:rtl w:val="0"/>
+        </w:rPr>
+        <w:t xml:space="preserve">Villager NPCs will be spawned randomly across the map at the beginning of the round. </w:t>
+      </w:r>
+    </w:p>
+    <w:p>
+      <w:pPr>
+        <w:numPr>
+          <w:ilvl w:val="0"/>
+          <w:numId w:val="3"/>
+        </w:numPr>
+        <w:spacing w:after="0" w:afterAutospacing="0" w:before="0" w:beforeAutospacing="0" w:lineRule="auto"/>
+        <w:ind w:left="720" w:hanging="360"/>
+        <w:jc w:val="both"/>
+        <w:rPr>
+          <w:u w:val="none"/>
+        </w:rPr>
+      </w:pPr>
+      <w:r>
+        <w:rPr>
+          <w:rtl w:val="0"/>
+        </w:rPr>
+        <w:t xml:space="preserve">Villager NPCs will be spawned only amongst the buildings in the town</w:t>
+      </w:r>
+    </w:p>
+    <w:p>
+      <w:pPr>
+        <w:numPr>
+          <w:ilvl w:val="0"/>
+          <w:numId w:val="3"/>
+        </w:numPr>
         <w:spacing w:before="0" w:beforeAutospacing="0" w:lineRule="auto"/>
         <w:ind w:left="720" w:hanging="360"/>
-        <w:rPr>
-          <w:u w:val="none"/>
-        </w:rPr>
-      </w:pPr>
-      <w:r>
-        <w:rPr>
-          <w:rtl w:val="0"/>
-        </w:rPr>
-        <w:t xml:space="preserve">15-25 NPCs will be spawned randomly between the buildings, throughout the map each night</w:t>
-      </w:r>
-      <w:r>
-        <w:rPr>
-          <w:rtl w:val="0"/>
-        </w:rPr>
-        <w:t xml:space="preserve"> </w:t>
+        <w:jc w:val="both"/>
+        <w:rPr>
+          <w:u w:val="none"/>
+        </w:rPr>
+      </w:pPr>
+      <w:r>
+        <w:rPr>
+          <w:rtl w:val="0"/>
+        </w:rPr>
+        <w:t xml:space="preserve">Approximately </w:t>
+      </w:r>
+      <w:r>
+        <w:rPr>
+          <w:b w:val="1"/>
+          <w:rtl w:val="0"/>
+        </w:rPr>
+        <w:t xml:space="preserve">15-25 NPCs</w:t>
+      </w:r>
+      <w:r>
+        <w:rPr>
+          <w:rtl w:val="0"/>
+        </w:rPr>
+        <w:t xml:space="preserve"> will be spawned. This might change during play testing.</w:t>
+      </w:r>
+      <w:r>
+        <w:rPr>
+          <w:rtl w:val="0"/>
+        </w:rPr>
       </w:r>
     </w:p>
     <w:p>
@@ -3804,15 +3956,16 @@
         </w:numPr>
         <w:spacing w:after="0" w:afterAutospacing="0" w:before="240" w:lineRule="auto"/>
         <w:ind w:left="720" w:hanging="360"/>
-        <w:rPr>
-          <w:u w:val="none"/>
-        </w:rPr>
-      </w:pPr>
-      <w:r>
-        <w:rPr>
-          <w:rtl w:val="0"/>
-        </w:rPr>
-        <w:t xml:space="preserve">Each time a Villager NPC is alerted and runs away from the player, an Enemy AI will be spawned to chase the player</w:t>
+        <w:jc w:val="both"/>
+        <w:rPr>
+          <w:u w:val="none"/>
+        </w:rPr>
+      </w:pPr>
+      <w:r>
+        <w:rPr>
+          <w:rtl w:val="0"/>
+        </w:rPr>
+        <w:t xml:space="preserve">Each time a Villager NPC is alerted and runs away from the player, an Authority NPC will be spawned to chase the player</w:t>
       </w:r>
     </w:p>
     <w:p>
@@ -3823,15 +3976,16 @@
         </w:numPr>
         <w:spacing w:after="0" w:afterAutospacing="0" w:before="0" w:beforeAutospacing="0" w:lineRule="auto"/>
         <w:ind w:left="720" w:hanging="360"/>
-        <w:rPr>
-          <w:u w:val="none"/>
-        </w:rPr>
-      </w:pPr>
-      <w:r>
-        <w:rPr>
-          <w:rtl w:val="0"/>
-        </w:rPr>
-        <w:t xml:space="preserve">Once the Authority NPC has been spawned, the Villager NPC will go back to wandering</w:t>
+        <w:jc w:val="both"/>
+        <w:rPr>
+          <w:u w:val="none"/>
+        </w:rPr>
+      </w:pPr>
+      <w:r>
+        <w:rPr>
+          <w:rtl w:val="0"/>
+        </w:rPr>
+        <w:t xml:space="preserve">Once the Authority NPC has been spawned, the Villager NPC will go back to the wandering state.</w:t>
       </w:r>
     </w:p>
     <w:p>
@@ -3842,15 +3996,42 @@
         </w:numPr>
         <w:spacing w:after="0" w:afterAutospacing="0" w:before="0" w:beforeAutospacing="0" w:lineRule="auto"/>
         <w:ind w:left="720" w:hanging="360"/>
-        <w:rPr>
-          <w:u w:val="none"/>
-        </w:rPr>
-      </w:pPr>
-      <w:r>
-        <w:rPr>
-          <w:rtl w:val="0"/>
-        </w:rPr>
-        <w:t xml:space="preserve">The Authority will be faster than player. </w:t>
+        <w:jc w:val="both"/>
+        <w:rPr>
+          <w:u w:val="none"/>
+        </w:rPr>
+      </w:pPr>
+      <w:r>
+        <w:rPr>
+          <w:rtl w:val="0"/>
+        </w:rPr>
+        <w:t xml:space="preserve">The Authority NPC will be faster than the player. If the player travels </w:t>
+      </w:r>
+      <w:r>
+        <w:rPr>
+          <w:b w:val="1"/>
+          <w:rtl w:val="0"/>
+        </w:rPr>
+        <w:t xml:space="preserve">8m per second</w:t>
+      </w:r>
+      <w:r>
+        <w:rPr>
+          <w:rtl w:val="0"/>
+        </w:rPr>
+        <w:t xml:space="preserve">, the Authority NPC might travel </w:t>
+      </w:r>
+      <w:r>
+        <w:rPr>
+          <w:b w:val="1"/>
+          <w:rtl w:val="0"/>
+        </w:rPr>
+        <w:t xml:space="preserve">10m per second</w:t>
+      </w:r>
+      <w:r>
+        <w:rPr>
+          <w:rtl w:val="0"/>
+        </w:rPr>
+        <w:t xml:space="preserve">.</w:t>
       </w:r>
     </w:p>
     <w:p>
@@ -3859,17 +4040,84 @@
           <w:ilvl w:val="0"/>
           <w:numId w:val="2"/>
         </w:numPr>
+        <w:spacing w:after="0" w:afterAutospacing="0" w:before="0" w:beforeAutospacing="0" w:lineRule="auto"/>
+        <w:ind w:left="720" w:hanging="360"/>
+        <w:jc w:val="both"/>
+        <w:rPr/>
+      </w:pPr>
+      <w:r>
+        <w:rPr>
+          <w:rtl w:val="0"/>
+        </w:rPr>
+        <w:t xml:space="preserve">The extra speed of the Authority NPC will drive the player back to the church for safety.</w:t>
+      </w:r>
+    </w:p>
+    <w:p>
+      <w:pPr>
+        <w:numPr>
+          <w:ilvl w:val="0"/>
+          <w:numId w:val="2"/>
+        </w:numPr>
+        <w:spacing w:after="0" w:afterAutospacing="0" w:before="0" w:beforeAutospacing="0" w:lineRule="auto"/>
+        <w:ind w:left="720" w:hanging="360"/>
+        <w:jc w:val="both"/>
+        <w:rPr/>
+      </w:pPr>
+      <w:r>
+        <w:rPr>
+          <w:rtl w:val="0"/>
+        </w:rPr>
+        <w:t xml:space="preserve">Retreating to the church will cost the player a percentage of energy.</w:t>
+      </w:r>
+    </w:p>
+    <w:p>
+      <w:pPr>
+        <w:numPr>
+          <w:ilvl w:val="0"/>
+          <w:numId w:val="2"/>
+        </w:numPr>
+        <w:spacing w:after="0" w:afterAutospacing="0" w:before="0" w:beforeAutospacing="0" w:lineRule="auto"/>
+        <w:ind w:left="720" w:hanging="360"/>
+        <w:jc w:val="both"/>
+        <w:rPr/>
+      </w:pPr>
+      <w:r>
+        <w:rPr>
+          <w:rtl w:val="0"/>
+        </w:rPr>
+        <w:t xml:space="preserve">The penalty is </w:t>
+      </w:r>
+      <w:r>
+        <w:rPr>
+          <w:b w:val="1"/>
+          <w:rtl w:val="0"/>
+        </w:rPr>
+        <w:t xml:space="preserve">20% of remaining energy</w:t>
+      </w:r>
+      <w:r>
+        <w:rPr>
+          <w:rtl w:val="0"/>
+        </w:rPr>
+        <w:t xml:space="preserve">.</w:t>
+      </w:r>
+    </w:p>
+    <w:p>
+      <w:pPr>
+        <w:numPr>
+          <w:ilvl w:val="0"/>
+          <w:numId w:val="2"/>
+        </w:numPr>
         <w:spacing w:before="0" w:beforeAutospacing="0" w:lineRule="auto"/>
         <w:ind w:left="720" w:hanging="360"/>
-        <w:rPr>
-          <w:u w:val="none"/>
-        </w:rPr>
-      </w:pPr>
-      <w:r>
-        <w:rPr>
-          <w:rtl w:val="0"/>
-        </w:rPr>
-        <w:t xml:space="preserve">spawned who will chase the player until they retreat back to the church or are caught</w:t>
+        <w:jc w:val="both"/>
+        <w:rPr>
+          <w:b w:val="1"/>
+        </w:rPr>
+      </w:pPr>
+      <w:r>
+        <w:rPr>
+          <w:rtl w:val="0"/>
+        </w:rPr>
       </w:r>
     </w:p>
     <w:p>
@@ -3909,6 +4157,7 @@
         </w:numPr>
         <w:spacing w:after="0" w:afterAutospacing="0" w:before="240" w:lineRule="auto"/>
         <w:ind w:left="720" w:hanging="360"/>
+        <w:jc w:val="both"/>
         <w:rPr>
           <w:u w:val="none"/>
         </w:rPr>
@@ -3928,6 +4177,7 @@
         </w:numPr>
         <w:spacing w:after="0" w:afterAutospacing="0" w:before="0" w:beforeAutospacing="0" w:lineRule="auto"/>
         <w:ind w:left="720" w:hanging="360"/>
+        <w:jc w:val="both"/>
       </w:pPr>
       <w:r>
         <w:rPr>
@@ -3953,6 +4203,7 @@
         </w:numPr>
         <w:spacing w:after="0" w:afterAutospacing="0" w:before="0" w:beforeAutospacing="0" w:lineRule="auto"/>
         <w:ind w:left="720" w:hanging="360"/>
+        <w:jc w:val="both"/>
         <w:rPr>
           <w:u w:val="none"/>
         </w:rPr>
@@ -3972,6 +4223,7 @@
         </w:numPr>
         <w:spacing w:after="0" w:afterAutospacing="0" w:before="0" w:beforeAutospacing="0" w:lineRule="auto"/>
         <w:ind w:left="720" w:hanging="360"/>
+        <w:jc w:val="both"/>
         <w:rPr>
           <w:u w:val="none"/>
         </w:rPr>
@@ -3991,6 +4243,7 @@
         </w:numPr>
         <w:spacing w:before="0" w:beforeAutospacing="0" w:lineRule="auto"/>
         <w:ind w:left="720" w:hanging="360"/>
+        <w:jc w:val="both"/>
         <w:rPr>
           <w:u w:val="none"/>
         </w:rPr>
@@ -4035,10 +4288,11 @@
       <w:pPr>
         <w:numPr>
           <w:ilvl w:val="0"/>
-          <w:numId w:val="19"/>
+          <w:numId w:val="22"/>
         </w:numPr>
         <w:spacing w:after="0" w:afterAutospacing="0" w:before="240" w:lineRule="auto"/>
         <w:ind w:left="720" w:hanging="360"/>
+        <w:jc w:val="both"/>
         <w:rPr>
           <w:u w:val="none"/>
         </w:rPr>
@@ -4054,10 +4308,11 @@
       <w:pPr>
         <w:numPr>
           <w:ilvl w:val="0"/>
-          <w:numId w:val="19"/>
+          <w:numId w:val="22"/>
         </w:numPr>
         <w:spacing w:after="0" w:afterAutospacing="0" w:before="0" w:beforeAutospacing="0" w:lineRule="auto"/>
         <w:ind w:left="720" w:hanging="360"/>
+        <w:jc w:val="both"/>
         <w:rPr>
           <w:u w:val="none"/>
         </w:rPr>
@@ -4078,10 +4333,11 @@
       <w:pPr>
         <w:numPr>
           <w:ilvl w:val="0"/>
-          <w:numId w:val="19"/>
+          <w:numId w:val="22"/>
         </w:numPr>
         <w:spacing w:after="0" w:afterAutospacing="0" w:before="0" w:beforeAutospacing="0" w:lineRule="auto"/>
         <w:ind w:left="720" w:hanging="360"/>
+        <w:jc w:val="both"/>
         <w:rPr>
           <w:u w:val="none"/>
         </w:rPr>
@@ -4102,10 +4358,11 @@
       <w:pPr>
         <w:numPr>
           <w:ilvl w:val="0"/>
-          <w:numId w:val="19"/>
+          <w:numId w:val="22"/>
         </w:numPr>
         <w:spacing w:before="0" w:beforeAutospacing="0" w:lineRule="auto"/>
         <w:ind w:left="720" w:hanging="360"/>
+        <w:jc w:val="both"/>
         <w:rPr>
           <w:u w:val="none"/>
         </w:rPr>
@@ -4156,10 +4413,11 @@
       <w:pPr>
         <w:numPr>
           <w:ilvl w:val="0"/>
-          <w:numId w:val="25"/>
+          <w:numId w:val="28"/>
         </w:numPr>
         <w:spacing w:after="0" w:afterAutospacing="0" w:before="240" w:lineRule="auto"/>
         <w:ind w:left="720" w:hanging="360"/>
+        <w:jc w:val="both"/>
         <w:rPr>
           <w:u w:val="none"/>
         </w:rPr>
@@ -4175,10 +4433,11 @@
       <w:pPr>
         <w:numPr>
           <w:ilvl w:val="0"/>
-          <w:numId w:val="25"/>
+          <w:numId w:val="28"/>
         </w:numPr>
         <w:spacing w:after="0" w:afterAutospacing="0" w:before="0" w:beforeAutospacing="0" w:lineRule="auto"/>
         <w:ind w:left="720" w:hanging="360"/>
+        <w:jc w:val="both"/>
         <w:rPr>
           <w:u w:val="none"/>
         </w:rPr>
@@ -4194,10 +4453,11 @@
       <w:pPr>
         <w:numPr>
           <w:ilvl w:val="0"/>
-          <w:numId w:val="25"/>
+          <w:numId w:val="28"/>
         </w:numPr>
         <w:spacing w:after="0" w:afterAutospacing="0" w:before="0" w:beforeAutospacing="0" w:lineRule="auto"/>
         <w:ind w:left="720" w:hanging="360"/>
+        <w:jc w:val="both"/>
         <w:rPr>
           <w:u w:val="none"/>
         </w:rPr>
@@ -4213,10 +4473,11 @@
       <w:pPr>
         <w:numPr>
           <w:ilvl w:val="0"/>
-          <w:numId w:val="25"/>
+          <w:numId w:val="28"/>
         </w:numPr>
         <w:spacing w:before="0" w:beforeAutospacing="0" w:lineRule="auto"/>
         <w:ind w:left="720" w:hanging="360"/>
+        <w:jc w:val="both"/>
         <w:rPr>
           <w:u w:val="none"/>
         </w:rPr>
@@ -4267,7 +4528,7 @@
       <w:pPr>
         <w:numPr>
           <w:ilvl w:val="0"/>
-          <w:numId w:val="16"/>
+          <w:numId w:val="18"/>
         </w:numPr>
         <w:spacing w:after="0" w:afterAutospacing="0" w:before="240" w:lineRule="auto"/>
         <w:ind w:left="720" w:hanging="360"/>
@@ -4286,7 +4547,7 @@
       <w:pPr>
         <w:numPr>
           <w:ilvl w:val="0"/>
-          <w:numId w:val="16"/>
+          <w:numId w:val="18"/>
         </w:numPr>
         <w:spacing w:after="0" w:afterAutospacing="0" w:before="0" w:beforeAutospacing="0" w:lineRule="auto"/>
         <w:ind w:left="720" w:hanging="360"/>
@@ -4318,7 +4579,7 @@
       <w:pPr>
         <w:numPr>
           <w:ilvl w:val="0"/>
-          <w:numId w:val="16"/>
+          <w:numId w:val="18"/>
         </w:numPr>
         <w:spacing w:after="0" w:afterAutospacing="0" w:before="0" w:beforeAutospacing="0" w:lineRule="auto"/>
         <w:ind w:left="720" w:hanging="360"/>
@@ -4350,7 +4611,7 @@
       <w:pPr>
         <w:numPr>
           <w:ilvl w:val="0"/>
-          <w:numId w:val="16"/>
+          <w:numId w:val="18"/>
         </w:numPr>
         <w:spacing w:before="0" w:beforeAutospacing="0" w:lineRule="auto"/>
         <w:ind w:left="720" w:hanging="360"/>
@@ -4401,7 +4662,7 @@
       <w:pPr>
         <w:numPr>
           <w:ilvl w:val="0"/>
-          <w:numId w:val="20"/>
+          <w:numId w:val="23"/>
         </w:numPr>
         <w:spacing w:after="0" w:afterAutospacing="0" w:before="240" w:lineRule="auto"/>
         <w:ind w:left="720" w:hanging="360"/>
@@ -4420,7 +4681,7 @@
       <w:pPr>
         <w:numPr>
           <w:ilvl w:val="0"/>
-          <w:numId w:val="20"/>
+          <w:numId w:val="23"/>
         </w:numPr>
         <w:spacing w:after="0" w:afterAutospacing="0" w:before="0" w:beforeAutospacing="0" w:lineRule="auto"/>
         <w:ind w:left="720" w:hanging="360"/>
@@ -4439,7 +4700,7 @@
       <w:pPr>
         <w:numPr>
           <w:ilvl w:val="0"/>
-          <w:numId w:val="20"/>
+          <w:numId w:val="23"/>
         </w:numPr>
         <w:spacing w:before="0" w:beforeAutospacing="0" w:lineRule="auto"/>
         <w:ind w:left="720" w:hanging="360"/>
@@ -4507,36 +4768,13 @@
           <w:szCs w:val="34"/>
         </w:rPr>
       </w:pPr>
-      <w:bookmarkStart w:colFirst="0" w:colLast="0" w:name="_c86psbof4gm1" w:id="36"/>
+      <w:bookmarkStart w:colFirst="0" w:colLast="0" w:name="_8dxhps1vg3g6" w:id="36"/>
       <w:bookmarkEnd w:id="36"/>
       <w:r>
-        <w:br w:type="page"/>
-      </w:r>
-      <w:r>
-        <w:rPr>
-          <w:rtl w:val="0"/>
-        </w:rPr>
-      </w:r>
-    </w:p>
-    <w:p>
-      <w:pPr>
-        <w:pStyle w:val="Heading2"/>
-        <w:keepNext w:val="0"/>
-        <w:keepLines w:val="0"/>
-        <w:spacing w:after="80" w:lineRule="auto"/>
         <w:rPr>
           <w:b w:val="1"/>
           <w:sz w:val="34"/>
           <w:szCs w:val="34"/>
-        </w:rPr>
-      </w:pPr>
-      <w:bookmarkStart w:colFirst="0" w:colLast="0" w:name="_8dxhps1vg3g6" w:id="37"/>
-      <w:bookmarkEnd w:id="37"/>
-      <w:r>
-        <w:rPr>
-          <w:b w:val="1"/>
-          <w:sz w:val="34"/>
-          <w:szCs w:val="34"/>
           <w:rtl w:val="0"/>
         </w:rPr>
         <w:t xml:space="preserve">Controls </w:t>
@@ -4545,53 +4783,28 @@
     <w:p>
       <w:pPr>
         <w:spacing w:after="240" w:before="240" w:lineRule="auto"/>
-        <w:ind w:left="1120" w:hanging="360"/>
+        <w:ind w:left="0" w:firstLine="0"/>
         <w:rPr/>
       </w:pPr>
       <w:r>
         <w:rPr>
           <w:rtl w:val="0"/>
         </w:rPr>
-        <w:t xml:space="preserve">·</w:t>
-      </w:r>
-      <w:r>
-        <w:rPr>
-          <w:rFonts w:ascii="Times New Roman" w:cs="Times New Roman" w:eastAsia="Times New Roman" w:hAnsi="Times New Roman"/>
-          <w:sz w:val="14"/>
-          <w:szCs w:val="14"/>
-          <w:rtl w:val="0"/>
-        </w:rPr>
-        <w:t xml:space="preserve">         </w:t>
-      </w:r>
-      <w:r>
-        <w:rPr>
-          <w:rtl w:val="0"/>
-        </w:rPr>
         <w:t xml:space="preserve">Standard First Person Shooter controls</w:t>
       </w:r>
     </w:p>
     <w:p>
       <w:pPr>
-        <w:spacing w:after="240" w:before="240" w:lineRule="auto"/>
-        <w:ind w:left="1840" w:hanging="360"/>
-        <w:rPr/>
-      </w:pPr>
-      <w:r>
-        <w:rPr>
-          <w:rFonts w:ascii="Courier New" w:cs="Courier New" w:eastAsia="Courier New" w:hAnsi="Courier New"/>
-          <w:rtl w:val="0"/>
-        </w:rPr>
-        <w:t xml:space="preserve">o</w:t>
-      </w:r>
-      <w:r>
-        <w:rPr>
-          <w:rFonts w:ascii="Times New Roman" w:cs="Times New Roman" w:eastAsia="Times New Roman" w:hAnsi="Times New Roman"/>
-          <w:sz w:val="14"/>
-          <w:szCs w:val="14"/>
-          <w:rtl w:val="0"/>
-        </w:rPr>
-        <w:t xml:space="preserve">   </w:t>
-      </w:r>
+        <w:numPr>
+          <w:ilvl w:val="0"/>
+          <w:numId w:val="19"/>
+        </w:numPr>
+        <w:spacing w:after="0" w:afterAutospacing="0" w:before="240" w:lineRule="auto"/>
+        <w:ind w:left="720" w:hanging="360"/>
+        <w:rPr>
+          <w:u w:val="none"/>
+        </w:rPr>
+      </w:pPr>
       <w:r>
         <w:rPr>
           <w:rtl w:val="0"/>
@@ -4601,26 +4814,16 @@
     </w:p>
     <w:p>
       <w:pPr>
-        <w:spacing w:after="240" w:before="240" w:lineRule="auto"/>
-        <w:ind w:left="1840" w:hanging="360"/>
-        <w:rPr/>
-      </w:pPr>
-      <w:r>
-        <w:rPr>
-          <w:rFonts w:ascii="Courier New" w:cs="Courier New" w:eastAsia="Courier New" w:hAnsi="Courier New"/>
-          <w:rtl w:val="0"/>
-        </w:rPr>
-        <w:t xml:space="preserve">o</w:t>
-      </w:r>
-      <w:r>
-        <w:rPr>
-          <w:rFonts w:ascii="Times New Roman" w:cs="Times New Roman" w:eastAsia="Times New Roman" w:hAnsi="Times New Roman"/>
-          <w:sz w:val="14"/>
-          <w:szCs w:val="14"/>
-          <w:rtl w:val="0"/>
-        </w:rPr>
-        <w:t xml:space="preserve">   </w:t>
-      </w:r>
+        <w:numPr>
+          <w:ilvl w:val="0"/>
+          <w:numId w:val="12"/>
+        </w:numPr>
+        <w:spacing w:after="240" w:before="0" w:beforeAutospacing="0" w:lineRule="auto"/>
+        <w:ind w:left="720" w:hanging="360"/>
+        <w:rPr>
+          <w:u w:val="none"/>
+        </w:rPr>
+      </w:pPr>
       <w:r>
         <w:rPr>
           <w:rtl w:val="0"/>
@@ -4650,12 +4853,12 @@
           <wp:inline distB="114300" distT="114300" distL="114300" distR="114300">
             <wp:extent cx="4061668" cy="1423608"/>
             <wp:effectExtent b="0" l="0" r="0" t="0"/>
-            <wp:docPr id="7" name="image9.png"/>
+            <wp:docPr id="7" name="image10.png"/>
             <a:graphic>
               <a:graphicData uri="http://schemas.openxmlformats.org/drawingml/2006/picture">
                 <pic:pic>
                   <pic:nvPicPr>
-                    <pic:cNvPr id="0" name="image9.png"/>
+                    <pic:cNvPr id="0" name="image10.png"/>
                     <pic:cNvPicPr preferRelativeResize="0"/>
                   </pic:nvPicPr>
                   <pic:blipFill>
@@ -4685,12 +4888,12 @@
           <wp:inline distB="114300" distT="114300" distL="114300" distR="114300">
             <wp:extent cx="1370287" cy="1370287"/>
             <wp:effectExtent b="0" l="0" r="0" t="0"/>
-            <wp:docPr id="3" name="image5.png"/>
+            <wp:docPr id="3" name="image4.png"/>
             <a:graphic>
               <a:graphicData uri="http://schemas.openxmlformats.org/drawingml/2006/picture">
                 <pic:pic>
                   <pic:nvPicPr>
-                    <pic:cNvPr id="0" name="image5.png"/>
+                    <pic:cNvPr id="0" name="image4.png"/>
                     <pic:cNvPicPr preferRelativeResize="0"/>
                   </pic:nvPicPr>
                   <pic:blipFill>
@@ -4744,8 +4947,8 @@
           <w:szCs w:val="34"/>
         </w:rPr>
       </w:pPr>
-      <w:bookmarkStart w:colFirst="0" w:colLast="0" w:name="_fuhqfspj7ki" w:id="38"/>
-      <w:bookmarkEnd w:id="38"/>
+      <w:bookmarkStart w:colFirst="0" w:colLast="0" w:name="_fuhqfspj7ki" w:id="37"/>
+      <w:bookmarkEnd w:id="37"/>
       <w:r>
         <w:rPr>
           <w:b w:val="1"/>
@@ -4769,8 +4972,8 @@
           <w:szCs w:val="26"/>
         </w:rPr>
       </w:pPr>
-      <w:bookmarkStart w:colFirst="0" w:colLast="0" w:name="_6h4ue3p97eq4" w:id="39"/>
-      <w:bookmarkEnd w:id="39"/>
+      <w:bookmarkStart w:colFirst="0" w:colLast="0" w:name="_6h4ue3p97eq4" w:id="38"/>
+      <w:bookmarkEnd w:id="38"/>
       <w:r>
         <w:rPr>
           <w:b w:val="1"/>
@@ -4838,7 +5041,7 @@
       <w:pPr>
         <w:numPr>
           <w:ilvl w:val="0"/>
-          <w:numId w:val="22"/>
+          <w:numId w:val="25"/>
         </w:numPr>
         <w:spacing w:after="0" w:afterAutospacing="0" w:before="240" w:lineRule="auto"/>
         <w:ind w:left="720" w:hanging="360"/>
@@ -4850,21 +5053,6 @@
         <w:rPr>
           <w:rtl w:val="0"/>
         </w:rPr>
-        <w:t xml:space="preserve">·</w:t>
-      </w:r>
-      <w:r>
-        <w:rPr>
-          <w:rFonts w:ascii="Times New Roman" w:cs="Times New Roman" w:eastAsia="Times New Roman" w:hAnsi="Times New Roman"/>
-          <w:sz w:val="14"/>
-          <w:szCs w:val="14"/>
-          <w:rtl w:val="0"/>
-        </w:rPr>
-        <w:t xml:space="preserve">         </w:t>
-      </w:r>
-      <w:r>
-        <w:rPr>
-          <w:rtl w:val="0"/>
-        </w:rPr>
         <w:t xml:space="preserve">Explore world</w:t>
       </w:r>
     </w:p>
@@ -4872,7 +5060,7 @@
       <w:pPr>
         <w:numPr>
           <w:ilvl w:val="0"/>
-          <w:numId w:val="22"/>
+          <w:numId w:val="25"/>
         </w:numPr>
         <w:spacing w:after="0" w:afterAutospacing="0" w:before="0" w:beforeAutospacing="0" w:lineRule="auto"/>
         <w:ind w:left="720" w:hanging="360"/>
@@ -4884,21 +5072,6 @@
         <w:rPr>
           <w:rtl w:val="0"/>
         </w:rPr>
-        <w:t xml:space="preserve">·</w:t>
-      </w:r>
-      <w:r>
-        <w:rPr>
-          <w:rFonts w:ascii="Times New Roman" w:cs="Times New Roman" w:eastAsia="Times New Roman" w:hAnsi="Times New Roman"/>
-          <w:sz w:val="14"/>
-          <w:szCs w:val="14"/>
-          <w:rtl w:val="0"/>
-        </w:rPr>
-        <w:t xml:space="preserve">         </w:t>
-      </w:r>
-      <w:r>
-        <w:rPr>
-          <w:rtl w:val="0"/>
-        </w:rPr>
         <w:t xml:space="preserve">Look for a suitable target</w:t>
       </w:r>
     </w:p>
@@ -4906,7 +5079,7 @@
       <w:pPr>
         <w:numPr>
           <w:ilvl w:val="0"/>
-          <w:numId w:val="22"/>
+          <w:numId w:val="25"/>
         </w:numPr>
         <w:spacing w:after="0" w:afterAutospacing="0" w:before="0" w:beforeAutospacing="0" w:lineRule="auto"/>
         <w:ind w:left="720" w:hanging="360"/>
@@ -4918,21 +5091,6 @@
         <w:rPr>
           <w:rtl w:val="0"/>
         </w:rPr>
-        <w:t xml:space="preserve">·</w:t>
-      </w:r>
-      <w:r>
-        <w:rPr>
-          <w:rFonts w:ascii="Times New Roman" w:cs="Times New Roman" w:eastAsia="Times New Roman" w:hAnsi="Times New Roman"/>
-          <w:sz w:val="14"/>
-          <w:szCs w:val="14"/>
-          <w:rtl w:val="0"/>
-        </w:rPr>
-        <w:t xml:space="preserve">         </w:t>
-      </w:r>
-      <w:r>
-        <w:rPr>
-          <w:rtl w:val="0"/>
-        </w:rPr>
         <w:t xml:space="preserve">Attack to increase energy</w:t>
       </w:r>
     </w:p>
@@ -4940,7 +5098,7 @@
       <w:pPr>
         <w:numPr>
           <w:ilvl w:val="0"/>
-          <w:numId w:val="22"/>
+          <w:numId w:val="25"/>
         </w:numPr>
         <w:spacing w:after="240" w:before="0" w:beforeAutospacing="0" w:lineRule="auto"/>
         <w:ind w:left="720" w:hanging="360"/>
@@ -4948,21 +5106,6 @@
           <w:u w:val="none"/>
         </w:rPr>
       </w:pPr>
-      <w:r>
-        <w:rPr>
-          <w:rtl w:val="0"/>
-        </w:rPr>
-        <w:t xml:space="preserve">·</w:t>
-      </w:r>
-      <w:r>
-        <w:rPr>
-          <w:rFonts w:ascii="Times New Roman" w:cs="Times New Roman" w:eastAsia="Times New Roman" w:hAnsi="Times New Roman"/>
-          <w:sz w:val="14"/>
-          <w:szCs w:val="14"/>
-          <w:rtl w:val="0"/>
-        </w:rPr>
-        <w:t xml:space="preserve">         </w:t>
-      </w:r>
       <w:r>
         <w:rPr>
           <w:rtl w:val="0"/>
@@ -5013,8 +5156,8 @@
           <w:szCs w:val="26"/>
         </w:rPr>
       </w:pPr>
-      <w:bookmarkStart w:colFirst="0" w:colLast="0" w:name="_4g85ru9tswed" w:id="40"/>
-      <w:bookmarkEnd w:id="40"/>
+      <w:bookmarkStart w:colFirst="0" w:colLast="0" w:name="_4g85ru9tswed" w:id="39"/>
+      <w:bookmarkEnd w:id="39"/>
       <w:r>
         <w:rPr>
           <w:b w:val="1"/>
@@ -5043,12 +5186,12 @@
           <wp:inline distB="114300" distT="114300" distL="114300" distR="114300">
             <wp:extent cx="3429000" cy="2286000"/>
             <wp:effectExtent b="0" l="0" r="0" t="0"/>
-            <wp:docPr id="9" name="image11.png"/>
+            <wp:docPr id="9" name="image9.png"/>
             <a:graphic>
               <a:graphicData uri="http://schemas.openxmlformats.org/drawingml/2006/picture">
                 <pic:pic>
                   <pic:nvPicPr>
-                    <pic:cNvPr id="0" name="image11.png"/>
+                    <pic:cNvPr id="0" name="image9.png"/>
                     <pic:cNvPicPr preferRelativeResize="0"/>
                   </pic:nvPicPr>
                   <pic:blipFill>
@@ -5082,7 +5225,7 @@
       <w:pPr>
         <w:numPr>
           <w:ilvl w:val="0"/>
-          <w:numId w:val="23"/>
+          <w:numId w:val="26"/>
         </w:numPr>
         <w:spacing w:after="0" w:afterAutospacing="0" w:before="240" w:lineRule="auto"/>
         <w:ind w:left="720" w:hanging="360"/>
@@ -5094,21 +5237,6 @@
         <w:rPr>
           <w:rtl w:val="0"/>
         </w:rPr>
-        <w:t xml:space="preserve">·</w:t>
-      </w:r>
-      <w:r>
-        <w:rPr>
-          <w:rFonts w:ascii="Times New Roman" w:cs="Times New Roman" w:eastAsia="Times New Roman" w:hAnsi="Times New Roman"/>
-          <w:sz w:val="14"/>
-          <w:szCs w:val="14"/>
-          <w:rtl w:val="0"/>
-        </w:rPr>
-        <w:t xml:space="preserve">         </w:t>
-      </w:r>
-      <w:r>
-        <w:rPr>
-          <w:rtl w:val="0"/>
-        </w:rPr>
         <w:t xml:space="preserve">Kill as many villagers as you can while evading capture</w:t>
       </w:r>
     </w:p>
@@ -5116,7 +5244,7 @@
       <w:pPr>
         <w:numPr>
           <w:ilvl w:val="0"/>
-          <w:numId w:val="23"/>
+          <w:numId w:val="26"/>
         </w:numPr>
         <w:spacing w:after="240" w:before="0" w:beforeAutospacing="0" w:lineRule="auto"/>
         <w:ind w:left="720" w:hanging="360"/>
@@ -5124,21 +5252,6 @@
           <w:u w:val="none"/>
         </w:rPr>
       </w:pPr>
-      <w:r>
-        <w:rPr>
-          <w:rtl w:val="0"/>
-        </w:rPr>
-        <w:t xml:space="preserve">·</w:t>
-      </w:r>
-      <w:r>
-        <w:rPr>
-          <w:rFonts w:ascii="Times New Roman" w:cs="Times New Roman" w:eastAsia="Times New Roman" w:hAnsi="Times New Roman"/>
-          <w:sz w:val="14"/>
-          <w:szCs w:val="14"/>
-          <w:rtl w:val="0"/>
-        </w:rPr>
-        <w:t xml:space="preserve">         </w:t>
-      </w:r>
       <w:r>
         <w:rPr>
           <w:rtl w:val="0"/>
@@ -5159,8 +5272,8 @@
           <w:szCs w:val="26"/>
         </w:rPr>
       </w:pPr>
-      <w:bookmarkStart w:colFirst="0" w:colLast="0" w:name="_r53dbbvprmpi" w:id="41"/>
-      <w:bookmarkEnd w:id="41"/>
+      <w:bookmarkStart w:colFirst="0" w:colLast="0" w:name="_r53dbbvprmpi" w:id="40"/>
+      <w:bookmarkEnd w:id="40"/>
       <w:r>
         <w:rPr>
           <w:b w:val="1"/>
@@ -5185,8 +5298,8 @@
           <w:szCs w:val="26"/>
         </w:rPr>
       </w:pPr>
-      <w:bookmarkStart w:colFirst="0" w:colLast="0" w:name="_4x6dmureqpcn" w:id="42"/>
-      <w:bookmarkEnd w:id="42"/>
+      <w:bookmarkStart w:colFirst="0" w:colLast="0" w:name="_4x6dmureqpcn" w:id="41"/>
+      <w:bookmarkEnd w:id="41"/>
       <w:r>
         <w:rPr>
           <w:b w:val="1"/>
@@ -5215,12 +5328,12 @@
           <wp:inline distB="114300" distT="114300" distL="114300" distR="114300">
             <wp:extent cx="3114675" cy="2352675"/>
             <wp:effectExtent b="0" l="0" r="0" t="0"/>
-            <wp:docPr id="11" name="image10.png"/>
+            <wp:docPr id="11" name="image3.png"/>
             <a:graphic>
               <a:graphicData uri="http://schemas.openxmlformats.org/drawingml/2006/picture">
                 <pic:pic>
                   <pic:nvPicPr>
-                    <pic:cNvPr id="0" name="image10.png"/>
+                    <pic:cNvPr id="0" name="image3.png"/>
                     <pic:cNvPicPr preferRelativeResize="0"/>
                   </pic:nvPicPr>
                   <pic:blipFill>
@@ -5254,7 +5367,7 @@
       <w:pPr>
         <w:numPr>
           <w:ilvl w:val="0"/>
-          <w:numId w:val="10"/>
+          <w:numId w:val="11"/>
         </w:numPr>
         <w:spacing w:after="0" w:afterAutospacing="0" w:before="240" w:lineRule="auto"/>
         <w:ind w:left="720" w:hanging="360"/>
@@ -5266,21 +5379,6 @@
         <w:rPr>
           <w:rtl w:val="0"/>
         </w:rPr>
-        <w:t xml:space="preserve">·</w:t>
-      </w:r>
-      <w:r>
-        <w:rPr>
-          <w:rFonts w:ascii="Times New Roman" w:cs="Times New Roman" w:eastAsia="Times New Roman" w:hAnsi="Times New Roman"/>
-          <w:sz w:val="14"/>
-          <w:szCs w:val="14"/>
-          <w:rtl w:val="0"/>
-        </w:rPr>
-        <w:t xml:space="preserve">         </w:t>
-      </w:r>
-      <w:r>
-        <w:rPr>
-          <w:rtl w:val="0"/>
-        </w:rPr>
         <w:t xml:space="preserve">Begin with limited energy</w:t>
       </w:r>
     </w:p>
@@ -5288,7 +5386,7 @@
       <w:pPr>
         <w:numPr>
           <w:ilvl w:val="0"/>
-          <w:numId w:val="10"/>
+          <w:numId w:val="11"/>
         </w:numPr>
         <w:spacing w:after="0" w:afterAutospacing="0" w:before="0" w:beforeAutospacing="0" w:lineRule="auto"/>
         <w:ind w:left="720" w:hanging="360"/>
@@ -5300,21 +5398,6 @@
         <w:rPr>
           <w:rtl w:val="0"/>
         </w:rPr>
-        <w:t xml:space="preserve">·</w:t>
-      </w:r>
-      <w:r>
-        <w:rPr>
-          <w:rFonts w:ascii="Times New Roman" w:cs="Times New Roman" w:eastAsia="Times New Roman" w:hAnsi="Times New Roman"/>
-          <w:sz w:val="14"/>
-          <w:szCs w:val="14"/>
-          <w:rtl w:val="0"/>
-        </w:rPr>
-        <w:t xml:space="preserve">         </w:t>
-      </w:r>
-      <w:r>
-        <w:rPr>
-          <w:rtl w:val="0"/>
-        </w:rPr>
         <w:t xml:space="preserve">Complete as many nights as possible</w:t>
       </w:r>
     </w:p>
@@ -5322,7 +5405,7 @@
       <w:pPr>
         <w:numPr>
           <w:ilvl w:val="0"/>
-          <w:numId w:val="10"/>
+          <w:numId w:val="11"/>
         </w:numPr>
         <w:spacing w:after="240" w:before="0" w:beforeAutospacing="0" w:lineRule="auto"/>
         <w:ind w:left="720" w:hanging="360"/>
@@ -5330,21 +5413,6 @@
           <w:u w:val="none"/>
         </w:rPr>
       </w:pPr>
-      <w:r>
-        <w:rPr>
-          <w:rtl w:val="0"/>
-        </w:rPr>
-        <w:t xml:space="preserve">·</w:t>
-      </w:r>
-      <w:r>
-        <w:rPr>
-          <w:rFonts w:ascii="Times New Roman" w:cs="Times New Roman" w:eastAsia="Times New Roman" w:hAnsi="Times New Roman"/>
-          <w:sz w:val="14"/>
-          <w:szCs w:val="14"/>
-          <w:rtl w:val="0"/>
-        </w:rPr>
-        <w:t xml:space="preserve">         </w:t>
-      </w:r>
       <w:r>
         <w:rPr>
           <w:rtl w:val="0"/>
@@ -5395,7 +5463,7 @@
       <w:pPr>
         <w:numPr>
           <w:ilvl w:val="0"/>
-          <w:numId w:val="7"/>
+          <w:numId w:val="8"/>
         </w:numPr>
         <w:spacing w:after="240" w:before="240" w:lineRule="auto"/>
         <w:ind w:left="720" w:hanging="360"/>
@@ -5429,8 +5497,8 @@
           <w:b w:val="1"/>
         </w:rPr>
       </w:pPr>
-      <w:bookmarkStart w:colFirst="0" w:colLast="0" w:name="_n1z45c2ih6hl" w:id="43"/>
-      <w:bookmarkEnd w:id="43"/>
+      <w:bookmarkStart w:colFirst="0" w:colLast="0" w:name="_n1z45c2ih6hl" w:id="42"/>
+      <w:bookmarkEnd w:id="42"/>
       <w:r>
         <w:rPr>
           <w:b w:val="1"/>
@@ -5446,8 +5514,8 @@
         <w:keepLines w:val="0"/>
         <w:rPr/>
       </w:pPr>
-      <w:bookmarkStart w:colFirst="0" w:colLast="0" w:name="_8z9awm4m4eqr" w:id="44"/>
-      <w:bookmarkEnd w:id="44"/>
+      <w:bookmarkStart w:colFirst="0" w:colLast="0" w:name="_8z9awm4m4eqr" w:id="43"/>
+      <w:bookmarkEnd w:id="43"/>
       <w:r>
         <w:rPr>
           <w:rtl w:val="0"/>
@@ -5459,7 +5527,7 @@
       <w:pPr>
         <w:numPr>
           <w:ilvl w:val="0"/>
-          <w:numId w:val="18"/>
+          <w:numId w:val="21"/>
         </w:numPr>
         <w:spacing w:after="0" w:afterAutospacing="0" w:before="240" w:lineRule="auto"/>
         <w:ind w:left="720" w:hanging="360"/>
@@ -5475,7 +5543,7 @@
       <w:pPr>
         <w:numPr>
           <w:ilvl w:val="0"/>
-          <w:numId w:val="18"/>
+          <w:numId w:val="21"/>
         </w:numPr>
         <w:spacing w:after="0" w:afterAutospacing="0" w:before="0" w:beforeAutospacing="0" w:lineRule="auto"/>
         <w:ind w:left="720" w:hanging="360"/>
@@ -5492,7 +5560,7 @@
       <w:pPr>
         <w:numPr>
           <w:ilvl w:val="0"/>
-          <w:numId w:val="18"/>
+          <w:numId w:val="21"/>
         </w:numPr>
         <w:spacing w:after="0" w:afterAutospacing="0" w:before="0" w:beforeAutospacing="0" w:lineRule="auto"/>
         <w:ind w:left="720" w:hanging="360"/>
@@ -5509,7 +5577,7 @@
       <w:pPr>
         <w:numPr>
           <w:ilvl w:val="0"/>
-          <w:numId w:val="18"/>
+          <w:numId w:val="21"/>
         </w:numPr>
         <w:spacing w:after="0" w:afterAutospacing="0" w:before="0" w:beforeAutospacing="0" w:lineRule="auto"/>
         <w:ind w:left="720" w:hanging="360"/>
@@ -5526,7 +5594,7 @@
       <w:pPr>
         <w:numPr>
           <w:ilvl w:val="0"/>
-          <w:numId w:val="18"/>
+          <w:numId w:val="21"/>
         </w:numPr>
         <w:spacing w:after="0" w:afterAutospacing="0" w:before="0" w:beforeAutospacing="0" w:lineRule="auto"/>
         <w:ind w:left="720" w:hanging="360"/>
@@ -5543,7 +5611,7 @@
       <w:pPr>
         <w:numPr>
           <w:ilvl w:val="0"/>
-          <w:numId w:val="18"/>
+          <w:numId w:val="21"/>
         </w:numPr>
         <w:spacing w:after="0" w:afterAutospacing="0" w:before="0" w:beforeAutospacing="0" w:lineRule="auto"/>
         <w:ind w:left="720" w:hanging="360"/>
@@ -5562,7 +5630,7 @@
       <w:pPr>
         <w:numPr>
           <w:ilvl w:val="0"/>
-          <w:numId w:val="18"/>
+          <w:numId w:val="21"/>
         </w:numPr>
         <w:spacing w:after="240" w:before="0" w:beforeAutospacing="0" w:lineRule="auto"/>
         <w:ind w:left="720" w:hanging="360"/>
@@ -5595,8 +5663,8 @@
         <w:spacing w:before="280" w:lineRule="auto"/>
         <w:rPr/>
       </w:pPr>
-      <w:bookmarkStart w:colFirst="0" w:colLast="0" w:name="_l956reux0n8q" w:id="45"/>
-      <w:bookmarkEnd w:id="45"/>
+      <w:bookmarkStart w:colFirst="0" w:colLast="0" w:name="_l956reux0n8q" w:id="44"/>
+      <w:bookmarkEnd w:id="44"/>
       <w:r>
         <w:rPr>
           <w:rtl w:val="0"/>
@@ -5629,8 +5697,8 @@
         <w:spacing w:before="280" w:lineRule="auto"/>
         <w:rPr/>
       </w:pPr>
-      <w:bookmarkStart w:colFirst="0" w:colLast="0" w:name="_ldo4iimebajw" w:id="46"/>
-      <w:bookmarkEnd w:id="46"/>
+      <w:bookmarkStart w:colFirst="0" w:colLast="0" w:name="_ldo4iimebajw" w:id="45"/>
+      <w:bookmarkEnd w:id="45"/>
       <w:r>
         <w:rPr>
           <w:rtl w:val="0"/>
@@ -5658,8 +5726,8 @@
         <w:spacing w:before="280" w:lineRule="auto"/>
         <w:rPr/>
       </w:pPr>
-      <w:bookmarkStart w:colFirst="0" w:colLast="0" w:name="_ol4gsodfltj3" w:id="47"/>
-      <w:bookmarkEnd w:id="47"/>
+      <w:bookmarkStart w:colFirst="0" w:colLast="0" w:name="_ol4gsodfltj3" w:id="46"/>
+      <w:bookmarkEnd w:id="46"/>
       <w:r>
         <w:rPr>
           <w:rtl w:val="0"/>
@@ -5691,43 +5759,43 @@
           <w:szCs w:val="34"/>
         </w:rPr>
       </w:pPr>
-      <w:bookmarkStart w:colFirst="0" w:colLast="0" w:name="_hbp1yn22t42o" w:id="48"/>
+      <w:bookmarkStart w:colFirst="0" w:colLast="0" w:name="_hbp1yn22t42o" w:id="47"/>
+      <w:bookmarkEnd w:id="47"/>
+      <w:r>
+        <w:br w:type="page"/>
+      </w:r>
+      <w:r>
+        <w:rPr>
+          <w:rtl w:val="0"/>
+        </w:rPr>
+      </w:r>
+    </w:p>
+    <w:p>
+      <w:pPr>
+        <w:pStyle w:val="Heading2"/>
+        <w:rPr>
+          <w:b w:val="1"/>
+        </w:rPr>
+      </w:pPr>
+      <w:bookmarkStart w:colFirst="0" w:colLast="0" w:name="_jmzwielqhkxv" w:id="48"/>
       <w:bookmarkEnd w:id="48"/>
       <w:r>
-        <w:br w:type="page"/>
-      </w:r>
-      <w:r>
-        <w:rPr>
-          <w:rtl w:val="0"/>
-        </w:rPr>
-      </w:r>
-    </w:p>
-    <w:p>
-      <w:pPr>
-        <w:pStyle w:val="Heading2"/>
-        <w:rPr>
-          <w:b w:val="1"/>
-        </w:rPr>
-      </w:pPr>
-      <w:bookmarkStart w:colFirst="0" w:colLast="0" w:name="_jmzwielqhkxv" w:id="49"/>
+        <w:rPr>
+          <w:b w:val="1"/>
+          <w:rtl w:val="0"/>
+        </w:rPr>
+        <w:t xml:space="preserve">Scope and Resources </w:t>
+      </w:r>
+    </w:p>
+    <w:p>
+      <w:pPr>
+        <w:pStyle w:val="Heading3"/>
+        <w:rPr>
+          <w:b w:val="1"/>
+        </w:rPr>
+      </w:pPr>
+      <w:bookmarkStart w:colFirst="0" w:colLast="0" w:name="_74vp37envub" w:id="49"/>
       <w:bookmarkEnd w:id="49"/>
-      <w:r>
-        <w:rPr>
-          <w:b w:val="1"/>
-          <w:rtl w:val="0"/>
-        </w:rPr>
-        <w:t xml:space="preserve">Scope and Resources </w:t>
-      </w:r>
-    </w:p>
-    <w:p>
-      <w:pPr>
-        <w:pStyle w:val="Heading3"/>
-        <w:rPr>
-          <w:b w:val="1"/>
-        </w:rPr>
-      </w:pPr>
-      <w:bookmarkStart w:colFirst="0" w:colLast="0" w:name="_74vp37envub" w:id="50"/>
-      <w:bookmarkEnd w:id="50"/>
       <w:r>
         <w:rPr>
           <w:b w:val="1"/>
@@ -5744,8 +5812,8 @@
           <w:b w:val="1"/>
         </w:rPr>
       </w:pPr>
-      <w:bookmarkStart w:colFirst="0" w:colLast="0" w:name="_2odwww9a88h5" w:id="51"/>
-      <w:bookmarkEnd w:id="51"/>
+      <w:bookmarkStart w:colFirst="0" w:colLast="0" w:name="_2odwww9a88h5" w:id="50"/>
+      <w:bookmarkEnd w:id="50"/>
       <w:r>
         <w:rPr>
           <w:rtl w:val="0"/>
@@ -5764,7 +5832,7 @@
       <w:pPr>
         <w:numPr>
           <w:ilvl w:val="0"/>
-          <w:numId w:val="26"/>
+          <w:numId w:val="29"/>
         </w:numPr>
         <w:spacing w:after="0" w:afterAutospacing="0" w:before="240" w:lineRule="auto"/>
         <w:ind w:left="1440" w:hanging="360"/>
@@ -5783,7 +5851,7 @@
       <w:pPr>
         <w:numPr>
           <w:ilvl w:val="0"/>
-          <w:numId w:val="26"/>
+          <w:numId w:val="29"/>
         </w:numPr>
         <w:spacing w:after="0" w:afterAutospacing="0" w:before="0" w:beforeAutospacing="0" w:lineRule="auto"/>
         <w:ind w:left="1440" w:hanging="360"/>
@@ -5802,7 +5870,7 @@
       <w:pPr>
         <w:numPr>
           <w:ilvl w:val="0"/>
-          <w:numId w:val="26"/>
+          <w:numId w:val="29"/>
         </w:numPr>
         <w:spacing w:after="240" w:before="0" w:beforeAutospacing="0" w:lineRule="auto"/>
         <w:ind w:left="1440" w:hanging="360"/>
@@ -5825,8 +5893,8 @@
           <w:b w:val="1"/>
         </w:rPr>
       </w:pPr>
-      <w:bookmarkStart w:colFirst="0" w:colLast="0" w:name="_5t8rugt655fv" w:id="52"/>
-      <w:bookmarkEnd w:id="52"/>
+      <w:bookmarkStart w:colFirst="0" w:colLast="0" w:name="_5t8rugt655fv" w:id="51"/>
+      <w:bookmarkEnd w:id="51"/>
       <w:r>
         <w:rPr>
           <w:rtl w:val="0"/>
@@ -5845,7 +5913,7 @@
       <w:pPr>
         <w:numPr>
           <w:ilvl w:val="0"/>
-          <w:numId w:val="9"/>
+          <w:numId w:val="10"/>
         </w:numPr>
         <w:spacing w:after="0" w:afterAutospacing="0" w:before="240" w:lineRule="auto"/>
         <w:ind w:left="1440" w:hanging="360"/>
@@ -5864,7 +5932,7 @@
       <w:pPr>
         <w:numPr>
           <w:ilvl w:val="0"/>
-          <w:numId w:val="9"/>
+          <w:numId w:val="10"/>
         </w:numPr>
         <w:spacing w:after="0" w:afterAutospacing="0" w:before="0" w:beforeAutospacing="0" w:lineRule="auto"/>
         <w:ind w:left="1440" w:hanging="360"/>
@@ -5883,7 +5951,7 @@
       <w:pPr>
         <w:numPr>
           <w:ilvl w:val="0"/>
-          <w:numId w:val="9"/>
+          <w:numId w:val="10"/>
         </w:numPr>
         <w:spacing w:after="240" w:before="0" w:beforeAutospacing="0" w:lineRule="auto"/>
         <w:ind w:left="1440" w:hanging="360"/>
@@ -5906,8 +5974,8 @@
           <w:b w:val="1"/>
         </w:rPr>
       </w:pPr>
-      <w:bookmarkStart w:colFirst="0" w:colLast="0" w:name="_11vhx8dp4g2d" w:id="53"/>
-      <w:bookmarkEnd w:id="53"/>
+      <w:bookmarkStart w:colFirst="0" w:colLast="0" w:name="_11vhx8dp4g2d" w:id="52"/>
+      <w:bookmarkEnd w:id="52"/>
       <w:r>
         <w:rPr>
           <w:rtl w:val="0"/>
@@ -5926,7 +5994,7 @@
       <w:pPr>
         <w:numPr>
           <w:ilvl w:val="0"/>
-          <w:numId w:val="27"/>
+          <w:numId w:val="30"/>
         </w:numPr>
         <w:spacing w:after="240" w:before="240" w:lineRule="auto"/>
         <w:ind w:left="1440" w:hanging="360"/>
@@ -5963,8 +6031,8 @@
           <w:b w:val="1"/>
         </w:rPr>
       </w:pPr>
-      <w:bookmarkStart w:colFirst="0" w:colLast="0" w:name="_sn5th9va9z3c" w:id="54"/>
-      <w:bookmarkEnd w:id="54"/>
+      <w:bookmarkStart w:colFirst="0" w:colLast="0" w:name="_sn5th9va9z3c" w:id="53"/>
+      <w:bookmarkEnd w:id="53"/>
       <w:r>
         <w:rPr>
           <w:b w:val="1"/>
@@ -5977,7 +6045,7 @@
       <w:pPr>
         <w:numPr>
           <w:ilvl w:val="0"/>
-          <w:numId w:val="14"/>
+          <w:numId w:val="16"/>
         </w:numPr>
         <w:spacing w:after="0" w:afterAutospacing="0" w:before="240" w:lineRule="auto"/>
         <w:ind w:left="720" w:hanging="360"/>
@@ -5996,7 +6064,7 @@
       <w:pPr>
         <w:numPr>
           <w:ilvl w:val="0"/>
-          <w:numId w:val="14"/>
+          <w:numId w:val="16"/>
         </w:numPr>
         <w:spacing w:after="0" w:afterAutospacing="0" w:before="0" w:beforeAutospacing="0" w:lineRule="auto"/>
         <w:ind w:left="720" w:hanging="360"/>
@@ -6024,7 +6092,7 @@
       <w:pPr>
         <w:numPr>
           <w:ilvl w:val="0"/>
-          <w:numId w:val="14"/>
+          <w:numId w:val="16"/>
         </w:numPr>
         <w:spacing w:after="0" w:afterAutospacing="0" w:before="0" w:beforeAutospacing="0" w:lineRule="auto"/>
         <w:ind w:left="720" w:hanging="360"/>
@@ -6043,7 +6111,7 @@
       <w:pPr>
         <w:numPr>
           <w:ilvl w:val="0"/>
-          <w:numId w:val="14"/>
+          <w:numId w:val="16"/>
         </w:numPr>
         <w:spacing w:after="0" w:afterAutospacing="0" w:before="0" w:beforeAutospacing="0" w:lineRule="auto"/>
         <w:ind w:left="720" w:hanging="360"/>
@@ -6071,7 +6139,7 @@
       <w:pPr>
         <w:numPr>
           <w:ilvl w:val="0"/>
-          <w:numId w:val="14"/>
+          <w:numId w:val="16"/>
         </w:numPr>
         <w:spacing w:after="0" w:afterAutospacing="0" w:before="0" w:beforeAutospacing="0" w:lineRule="auto"/>
         <w:ind w:left="720" w:hanging="360"/>
@@ -6090,7 +6158,7 @@
       <w:pPr>
         <w:numPr>
           <w:ilvl w:val="0"/>
-          <w:numId w:val="14"/>
+          <w:numId w:val="16"/>
         </w:numPr>
         <w:spacing w:after="0" w:afterAutospacing="0" w:before="0" w:beforeAutospacing="0" w:lineRule="auto"/>
         <w:ind w:left="720" w:hanging="360"/>
@@ -6109,7 +6177,7 @@
       <w:pPr>
         <w:numPr>
           <w:ilvl w:val="0"/>
-          <w:numId w:val="14"/>
+          <w:numId w:val="16"/>
         </w:numPr>
         <w:spacing w:after="0" w:afterAutospacing="0" w:before="0" w:beforeAutospacing="0" w:lineRule="auto"/>
         <w:ind w:left="720" w:hanging="360"/>
@@ -6128,7 +6196,7 @@
       <w:pPr>
         <w:numPr>
           <w:ilvl w:val="0"/>
-          <w:numId w:val="14"/>
+          <w:numId w:val="16"/>
         </w:numPr>
         <w:spacing w:after="240" w:before="0" w:beforeAutospacing="0" w:lineRule="auto"/>
         <w:ind w:left="720" w:hanging="360"/>
@@ -6193,8 +6261,8 @@
         <w:spacing w:before="280" w:lineRule="auto"/>
         <w:rPr/>
       </w:pPr>
-      <w:bookmarkStart w:colFirst="0" w:colLast="0" w:name="_vnnkndx6l7ab" w:id="55"/>
-      <w:bookmarkEnd w:id="55"/>
+      <w:bookmarkStart w:colFirst="0" w:colLast="0" w:name="_vnnkndx6l7ab" w:id="54"/>
+      <w:bookmarkEnd w:id="54"/>
       <w:r>
         <w:br w:type="page"/>
       </w:r>
@@ -6214,8 +6282,8 @@
           <w:b w:val="1"/>
         </w:rPr>
       </w:pPr>
-      <w:bookmarkStart w:colFirst="0" w:colLast="0" w:name="_m0duimi5361f" w:id="56"/>
-      <w:bookmarkEnd w:id="56"/>
+      <w:bookmarkStart w:colFirst="0" w:colLast="0" w:name="_m0duimi5361f" w:id="55"/>
+      <w:bookmarkEnd w:id="55"/>
       <w:r>
         <w:rPr>
           <w:b w:val="1"/>
@@ -6228,7 +6296,7 @@
       <w:pPr>
         <w:numPr>
           <w:ilvl w:val="0"/>
-          <w:numId w:val="13"/>
+          <w:numId w:val="15"/>
         </w:numPr>
         <w:spacing w:after="0" w:afterAutospacing="0" w:before="240" w:lineRule="auto"/>
         <w:ind w:left="720" w:hanging="360"/>
@@ -6273,7 +6341,7 @@
       <w:pPr>
         <w:numPr>
           <w:ilvl w:val="1"/>
-          <w:numId w:val="13"/>
+          <w:numId w:val="15"/>
         </w:numPr>
         <w:spacing w:after="0" w:afterAutospacing="0" w:before="0" w:beforeAutospacing="0" w:lineRule="auto"/>
         <w:ind w:left="1440" w:hanging="360"/>
@@ -6308,7 +6376,7 @@
       <w:pPr>
         <w:numPr>
           <w:ilvl w:val="1"/>
-          <w:numId w:val="13"/>
+          <w:numId w:val="15"/>
         </w:numPr>
         <w:spacing w:after="0" w:afterAutospacing="0" w:before="0" w:beforeAutospacing="0" w:lineRule="auto"/>
         <w:ind w:left="1440" w:hanging="360"/>
@@ -6343,7 +6411,7 @@
       <w:pPr>
         <w:numPr>
           <w:ilvl w:val="2"/>
-          <w:numId w:val="13"/>
+          <w:numId w:val="15"/>
         </w:numPr>
         <w:spacing w:after="0" w:afterAutospacing="0" w:before="0" w:beforeAutospacing="0" w:lineRule="auto"/>
         <w:ind w:left="2160" w:hanging="360"/>
@@ -6362,7 +6430,7 @@
       <w:pPr>
         <w:numPr>
           <w:ilvl w:val="2"/>
-          <w:numId w:val="13"/>
+          <w:numId w:val="15"/>
         </w:numPr>
         <w:spacing w:after="0" w:afterAutospacing="0" w:before="0" w:beforeAutospacing="0" w:lineRule="auto"/>
         <w:ind w:left="2160" w:hanging="360"/>
@@ -6381,7 +6449,7 @@
       <w:pPr>
         <w:numPr>
           <w:ilvl w:val="2"/>
-          <w:numId w:val="13"/>
+          <w:numId w:val="15"/>
         </w:numPr>
         <w:spacing w:after="0" w:afterAutospacing="0" w:before="0" w:beforeAutospacing="0" w:lineRule="auto"/>
         <w:ind w:left="2160" w:hanging="360"/>
@@ -6400,7 +6468,7 @@
       <w:pPr>
         <w:numPr>
           <w:ilvl w:val="1"/>
-          <w:numId w:val="13"/>
+          <w:numId w:val="15"/>
         </w:numPr>
         <w:spacing w:after="0" w:afterAutospacing="0" w:before="0" w:beforeAutospacing="0" w:lineRule="auto"/>
         <w:ind w:left="1440" w:hanging="360"/>
@@ -6445,7 +6513,7 @@
       <w:pPr>
         <w:numPr>
           <w:ilvl w:val="2"/>
-          <w:numId w:val="13"/>
+          <w:numId w:val="15"/>
         </w:numPr>
         <w:spacing w:after="0" w:afterAutospacing="0" w:before="0" w:beforeAutospacing="0" w:lineRule="auto"/>
         <w:ind w:left="2160" w:hanging="360"/>
@@ -6464,7 +6532,7 @@
       <w:pPr>
         <w:numPr>
           <w:ilvl w:val="0"/>
-          <w:numId w:val="13"/>
+          <w:numId w:val="15"/>
         </w:numPr>
         <w:spacing w:after="0" w:afterAutospacing="0" w:before="0" w:beforeAutospacing="0" w:lineRule="auto"/>
         <w:ind w:left="720" w:hanging="360"/>
@@ -6483,7 +6551,7 @@
       <w:pPr>
         <w:numPr>
           <w:ilvl w:val="1"/>
-          <w:numId w:val="13"/>
+          <w:numId w:val="15"/>
         </w:numPr>
         <w:spacing w:after="0" w:afterAutospacing="0" w:before="0" w:beforeAutospacing="0" w:lineRule="auto"/>
         <w:ind w:left="1440" w:hanging="360"/>
@@ -6528,7 +6596,7 @@
       <w:pPr>
         <w:numPr>
           <w:ilvl w:val="2"/>
-          <w:numId w:val="13"/>
+          <w:numId w:val="15"/>
         </w:numPr>
         <w:spacing w:after="0" w:afterAutospacing="0" w:before="0" w:beforeAutospacing="0" w:lineRule="auto"/>
         <w:ind w:left="2160" w:hanging="360"/>
@@ -6547,7 +6615,7 @@
       <w:pPr>
         <w:numPr>
           <w:ilvl w:val="2"/>
-          <w:numId w:val="13"/>
+          <w:numId w:val="15"/>
         </w:numPr>
         <w:spacing w:after="0" w:afterAutospacing="0" w:before="0" w:beforeAutospacing="0" w:lineRule="auto"/>
         <w:ind w:left="2160" w:hanging="360"/>
@@ -6566,7 +6634,7 @@
       <w:pPr>
         <w:numPr>
           <w:ilvl w:val="1"/>
-          <w:numId w:val="13"/>
+          <w:numId w:val="15"/>
         </w:numPr>
         <w:spacing w:after="0" w:afterAutospacing="0" w:before="0" w:beforeAutospacing="0" w:lineRule="auto"/>
         <w:ind w:left="1440" w:hanging="360"/>
@@ -6611,7 +6679,7 @@
       <w:pPr>
         <w:numPr>
           <w:ilvl w:val="2"/>
-          <w:numId w:val="13"/>
+          <w:numId w:val="15"/>
         </w:numPr>
         <w:spacing w:after="0" w:afterAutospacing="0" w:before="0" w:beforeAutospacing="0" w:lineRule="auto"/>
         <w:ind w:left="2160" w:hanging="360"/>
@@ -6630,7 +6698,7 @@
       <w:pPr>
         <w:numPr>
           <w:ilvl w:val="2"/>
-          <w:numId w:val="13"/>
+          <w:numId w:val="15"/>
         </w:numPr>
         <w:spacing w:after="0" w:afterAutospacing="0" w:before="0" w:beforeAutospacing="0" w:lineRule="auto"/>
         <w:ind w:left="2160" w:hanging="360"/>
@@ -6649,7 +6717,7 @@
       <w:pPr>
         <w:numPr>
           <w:ilvl w:val="2"/>
-          <w:numId w:val="13"/>
+          <w:numId w:val="15"/>
         </w:numPr>
         <w:spacing w:after="0" w:afterAutospacing="0" w:before="0" w:beforeAutospacing="0" w:lineRule="auto"/>
         <w:ind w:left="2160" w:hanging="360"/>
@@ -6668,7 +6736,7 @@
       <w:pPr>
         <w:numPr>
           <w:ilvl w:val="1"/>
-          <w:numId w:val="13"/>
+          <w:numId w:val="15"/>
         </w:numPr>
         <w:spacing w:after="0" w:afterAutospacing="0" w:before="0" w:beforeAutospacing="0" w:lineRule="auto"/>
         <w:ind w:left="1440" w:hanging="360"/>
@@ -6729,7 +6797,7 @@
       <w:pPr>
         <w:numPr>
           <w:ilvl w:val="2"/>
-          <w:numId w:val="13"/>
+          <w:numId w:val="15"/>
         </w:numPr>
         <w:spacing w:after="0" w:afterAutospacing="0" w:before="0" w:beforeAutospacing="0" w:lineRule="auto"/>
         <w:ind w:left="2160" w:hanging="360"/>
@@ -6748,7 +6816,7 @@
       <w:pPr>
         <w:numPr>
           <w:ilvl w:val="2"/>
-          <w:numId w:val="13"/>
+          <w:numId w:val="15"/>
         </w:numPr>
         <w:spacing w:after="0" w:afterAutospacing="0" w:before="0" w:beforeAutospacing="0" w:lineRule="auto"/>
         <w:ind w:left="2160" w:hanging="360"/>
@@ -6767,7 +6835,7 @@
       <w:pPr>
         <w:numPr>
           <w:ilvl w:val="2"/>
-          <w:numId w:val="13"/>
+          <w:numId w:val="15"/>
         </w:numPr>
         <w:spacing w:after="0" w:afterAutospacing="0" w:before="0" w:beforeAutospacing="0" w:lineRule="auto"/>
         <w:ind w:left="2160" w:hanging="360"/>
@@ -6786,7 +6854,7 @@
       <w:pPr>
         <w:numPr>
           <w:ilvl w:val="2"/>
-          <w:numId w:val="13"/>
+          <w:numId w:val="15"/>
         </w:numPr>
         <w:spacing w:after="240" w:before="0" w:beforeAutospacing="0" w:lineRule="auto"/>
         <w:ind w:left="2160" w:hanging="360"/>
@@ -6814,8 +6882,8 @@
           <w:szCs w:val="26"/>
         </w:rPr>
       </w:pPr>
-      <w:bookmarkStart w:colFirst="0" w:colLast="0" w:name="_s88s3mi9ph7q" w:id="57"/>
-      <w:bookmarkEnd w:id="57"/>
+      <w:bookmarkStart w:colFirst="0" w:colLast="0" w:name="_s88s3mi9ph7q" w:id="56"/>
+      <w:bookmarkEnd w:id="56"/>
       <w:r>
         <w:rPr>
           <w:b w:val="1"/>
@@ -6834,8 +6902,8 @@
           <w:b w:val="1"/>
         </w:rPr>
       </w:pPr>
-      <w:bookmarkStart w:colFirst="0" w:colLast="0" w:name="_qkkdpxnv91lf" w:id="58"/>
-      <w:bookmarkEnd w:id="58"/>
+      <w:bookmarkStart w:colFirst="0" w:colLast="0" w:name="_qkkdpxnv91lf" w:id="57"/>
+      <w:bookmarkEnd w:id="57"/>
       <w:r>
         <w:rPr>
           <w:b w:val="1"/>
@@ -6848,7 +6916,7 @@
       <w:pPr>
         <w:numPr>
           <w:ilvl w:val="0"/>
-          <w:numId w:val="29"/>
+          <w:numId w:val="32"/>
         </w:numPr>
         <w:spacing w:after="0" w:afterAutospacing="0" w:before="240" w:lineRule="auto"/>
         <w:ind w:left="720" w:hanging="360"/>
@@ -6867,7 +6935,7 @@
       <w:pPr>
         <w:numPr>
           <w:ilvl w:val="1"/>
-          <w:numId w:val="29"/>
+          <w:numId w:val="32"/>
         </w:numPr>
         <w:spacing w:after="0" w:afterAutospacing="0" w:before="0" w:beforeAutospacing="0" w:lineRule="auto"/>
         <w:ind w:left="1440" w:hanging="360"/>
@@ -6886,7 +6954,7 @@
       <w:pPr>
         <w:numPr>
           <w:ilvl w:val="1"/>
-          <w:numId w:val="29"/>
+          <w:numId w:val="32"/>
         </w:numPr>
         <w:spacing w:after="0" w:afterAutospacing="0" w:before="0" w:beforeAutospacing="0" w:lineRule="auto"/>
         <w:ind w:left="1440" w:hanging="360"/>
@@ -6905,7 +6973,7 @@
       <w:pPr>
         <w:numPr>
           <w:ilvl w:val="1"/>
-          <w:numId w:val="29"/>
+          <w:numId w:val="32"/>
         </w:numPr>
         <w:spacing w:after="240" w:before="0" w:beforeAutospacing="0" w:lineRule="auto"/>
         <w:ind w:left="1440" w:hanging="360"/>
@@ -6918,6 +6986,744 @@
           <w:rtl w:val="0"/>
         </w:rPr>
         <w:t xml:space="preserve">Team members personal networks.</w:t>
+      </w:r>
+    </w:p>
+    <w:p>
+      <w:pPr>
+        <w:rPr/>
+      </w:pPr>
+      <w:r>
+        <w:br w:type="page"/>
+      </w:r>
+      <w:r>
+        <w:rPr>
+          <w:rtl w:val="0"/>
+        </w:rPr>
+      </w:r>
+    </w:p>
+    <w:p>
+      <w:pPr>
+        <w:pStyle w:val="Heading3"/>
+        <w:keepNext w:val="0"/>
+        <w:keepLines w:val="0"/>
+        <w:spacing w:before="280" w:lineRule="auto"/>
+        <w:rPr>
+          <w:rFonts w:ascii="Oswald" w:cs="Oswald" w:eastAsia="Oswald" w:hAnsi="Oswald"/>
+          <w:b w:val="1"/>
+          <w:color w:val="45818e"/>
+          <w:sz w:val="26"/>
+          <w:szCs w:val="26"/>
+        </w:rPr>
+      </w:pPr>
+      <w:bookmarkStart w:colFirst="0" w:colLast="0" w:name="_ycpui984qb45" w:id="58"/>
+      <w:bookmarkEnd w:id="58"/>
+      <w:r>
+        <w:rPr>
+          <w:rFonts w:ascii="Oswald" w:cs="Oswald" w:eastAsia="Oswald" w:hAnsi="Oswald"/>
+          <w:b w:val="1"/>
+          <w:color w:val="45818e"/>
+          <w:sz w:val="26"/>
+          <w:szCs w:val="26"/>
+          <w:rtl w:val="0"/>
+        </w:rPr>
+        <w:t xml:space="preserve">Team GDD agreement</w:t>
+      </w:r>
+    </w:p>
+    <w:p>
+      <w:pPr>
+        <w:spacing w:after="240" w:before="240" w:lineRule="auto"/>
+        <w:rPr/>
+      </w:pPr>
+      <w:r>
+        <w:rPr>
+          <w:rtl w:val="0"/>
+        </w:rPr>
+        <w:t xml:space="preserve"> </w:t>
+      </w:r>
+    </w:p>
+    <w:p>
+      <w:pPr>
+        <w:spacing w:after="240" w:before="240" w:lineRule="auto"/>
+        <w:rPr>
+          <w:sz w:val="20"/>
+          <w:szCs w:val="20"/>
+        </w:rPr>
+      </w:pPr>
+      <w:r>
+        <w:rPr>
+          <w:sz w:val="20"/>
+          <w:szCs w:val="20"/>
+          <w:rtl w:val="0"/>
+        </w:rPr>
+        <w:t xml:space="preserve">You sign this document to show that:</w:t>
+      </w:r>
+    </w:p>
+    <w:p>
+      <w:pPr>
+        <w:spacing w:after="240" w:before="240" w:lineRule="auto"/>
+        <w:ind w:left="1080" w:hanging="360"/>
+        <w:rPr>
+          <w:sz w:val="20"/>
+          <w:szCs w:val="20"/>
+        </w:rPr>
+      </w:pPr>
+      <w:r>
+        <w:rPr>
+          <w:sz w:val="20"/>
+          <w:szCs w:val="20"/>
+          <w:rtl w:val="0"/>
+        </w:rPr>
+        <w:t xml:space="preserve">●</w:t>
+      </w:r>
+      <w:r>
+        <w:rPr>
+          <w:sz w:val="14"/>
+          <w:szCs w:val="14"/>
+          <w:rtl w:val="0"/>
+        </w:rPr>
+        <w:t xml:space="preserve">  </w:t>
+        <w:tab/>
+      </w:r>
+      <w:r>
+        <w:rPr>
+          <w:sz w:val="20"/>
+          <w:szCs w:val="20"/>
+          <w:rtl w:val="0"/>
+        </w:rPr>
+        <w:t xml:space="preserve">You have read and understood the Game Design Document (GDD) provided by the designers</w:t>
+      </w:r>
+    </w:p>
+    <w:p>
+      <w:pPr>
+        <w:spacing w:after="240" w:before="240" w:lineRule="auto"/>
+        <w:ind w:left="1080" w:hanging="360"/>
+        <w:rPr>
+          <w:sz w:val="20"/>
+          <w:szCs w:val="20"/>
+        </w:rPr>
+      </w:pPr>
+      <w:r>
+        <w:rPr>
+          <w:sz w:val="20"/>
+          <w:szCs w:val="20"/>
+          <w:rtl w:val="0"/>
+        </w:rPr>
+        <w:t xml:space="preserve">●</w:t>
+      </w:r>
+      <w:r>
+        <w:rPr>
+          <w:sz w:val="14"/>
+          <w:szCs w:val="14"/>
+          <w:rtl w:val="0"/>
+        </w:rPr>
+        <w:t xml:space="preserve">  </w:t>
+        <w:tab/>
+      </w:r>
+      <w:r>
+        <w:rPr>
+          <w:sz w:val="20"/>
+          <w:szCs w:val="20"/>
+          <w:rtl w:val="0"/>
+        </w:rPr>
+        <w:t xml:space="preserve">You are happy to work on this game to the best of your abilities.</w:t>
+      </w:r>
+    </w:p>
+    <w:p>
+      <w:pPr>
+        <w:spacing w:after="240" w:before="240" w:lineRule="auto"/>
+        <w:ind w:left="1080" w:hanging="360"/>
+        <w:rPr>
+          <w:sz w:val="20"/>
+          <w:szCs w:val="20"/>
+        </w:rPr>
+      </w:pPr>
+      <w:r>
+        <w:rPr>
+          <w:sz w:val="20"/>
+          <w:szCs w:val="20"/>
+          <w:rtl w:val="0"/>
+        </w:rPr>
+        <w:t xml:space="preserve">●</w:t>
+      </w:r>
+      <w:r>
+        <w:rPr>
+          <w:sz w:val="14"/>
+          <w:szCs w:val="14"/>
+          <w:rtl w:val="0"/>
+        </w:rPr>
+        <w:t xml:space="preserve">  </w:t>
+        <w:tab/>
+      </w:r>
+      <w:r>
+        <w:rPr>
+          <w:sz w:val="20"/>
+          <w:szCs w:val="20"/>
+          <w:rtl w:val="0"/>
+        </w:rPr>
+        <w:t xml:space="preserve">You will treat your team members with respect even if you disagree on a topic and you will aim to resolve any disputes that you have.</w:t>
+      </w:r>
+    </w:p>
+    <w:p>
+      <w:pPr>
+        <w:spacing w:after="240" w:before="240" w:lineRule="auto"/>
+        <w:ind w:left="1080" w:hanging="360"/>
+        <w:rPr>
+          <w:sz w:val="20"/>
+          <w:szCs w:val="20"/>
+        </w:rPr>
+      </w:pPr>
+      <w:r>
+        <w:rPr>
+          <w:sz w:val="20"/>
+          <w:szCs w:val="20"/>
+          <w:rtl w:val="0"/>
+        </w:rPr>
+        <w:t xml:space="preserve">●</w:t>
+      </w:r>
+      <w:r>
+        <w:rPr>
+          <w:sz w:val="14"/>
+          <w:szCs w:val="14"/>
+          <w:rtl w:val="0"/>
+        </w:rPr>
+        <w:t xml:space="preserve">  </w:t>
+        <w:tab/>
+      </w:r>
+      <w:r>
+        <w:rPr>
+          <w:sz w:val="20"/>
+          <w:szCs w:val="20"/>
+          <w:rtl w:val="0"/>
+        </w:rPr>
+        <w:t xml:space="preserve">You understand that during the production process ideas, mechanics, systems, and required art assets may change and this may impact work that you need to do or have done.</w:t>
+      </w:r>
+    </w:p>
+    <w:p>
+      <w:pPr>
+        <w:spacing w:after="240" w:before="240" w:lineRule="auto"/>
+        <w:rPr>
+          <w:b w:val="1"/>
+          <w:sz w:val="16"/>
+          <w:szCs w:val="16"/>
+        </w:rPr>
+      </w:pPr>
+      <w:r>
+        <w:rPr>
+          <w:b w:val="1"/>
+          <w:sz w:val="16"/>
+          <w:szCs w:val="16"/>
+          <w:rtl w:val="0"/>
+        </w:rPr>
+        <w:t xml:space="preserve"> </w:t>
+      </w:r>
+    </w:p>
+    <w:p>
+      <w:pPr>
+        <w:spacing w:after="240" w:before="240" w:lineRule="auto"/>
+        <w:rPr>
+          <w:b w:val="1"/>
+        </w:rPr>
+      </w:pPr>
+      <w:r>
+        <w:rPr>
+          <w:b w:val="1"/>
+          <w:rtl w:val="0"/>
+        </w:rPr>
+        <w:t xml:space="preserve"> </w:t>
+      </w:r>
+    </w:p>
+    <w:p>
+      <w:pPr>
+        <w:spacing w:after="240" w:before="240" w:lineRule="auto"/>
+        <w:rPr>
+          <w:b w:val="1"/>
+        </w:rPr>
+      </w:pPr>
+      <w:r>
+        <w:rPr>
+          <w:b w:val="1"/>
+          <w:rtl w:val="0"/>
+        </w:rPr>
+        <w:t xml:space="preserve">Producer</w:t>
+      </w:r>
+    </w:p>
+    <w:p>
+      <w:pPr>
+        <w:spacing w:after="240" w:before="240" w:lineRule="auto"/>
+        <w:rPr/>
+      </w:pPr>
+      <w:r>
+        <w:rPr>
+          <w:rtl w:val="0"/>
+        </w:rPr>
+        <w:t xml:space="preserve">Name: Grant Bailey</w:t>
+        <w:tab/>
+        <w:t xml:space="preserve">        </w:t>
+        <w:tab/>
+        <w:t xml:space="preserve">Signature:           </w:t>
+        <w:tab/>
+        <w:tab/>
+        <w:t xml:space="preserve">Date: 16/11/2020</w:t>
+      </w:r>
+    </w:p>
+    <w:p>
+      <w:pPr>
+        <w:spacing w:after="240" w:before="240" w:lineRule="auto"/>
+        <w:rPr>
+          <w:b w:val="1"/>
+          <w:sz w:val="18"/>
+          <w:szCs w:val="18"/>
+        </w:rPr>
+      </w:pPr>
+      <w:r>
+        <w:rPr>
+          <w:b w:val="1"/>
+          <w:sz w:val="18"/>
+          <w:szCs w:val="18"/>
+          <w:rtl w:val="0"/>
+        </w:rPr>
+        <w:t xml:space="preserve"> </w:t>
+      </w:r>
+    </w:p>
+    <w:p>
+      <w:pPr>
+        <w:spacing w:after="240" w:before="240" w:lineRule="auto"/>
+        <w:rPr>
+          <w:b w:val="1"/>
+        </w:rPr>
+      </w:pPr>
+      <w:r>
+        <w:rPr>
+          <w:b w:val="1"/>
+          <w:rtl w:val="0"/>
+        </w:rPr>
+        <w:t xml:space="preserve">Artist 1</w:t>
+      </w:r>
+    </w:p>
+    <w:p>
+      <w:pPr>
+        <w:spacing w:after="240" w:before="240" w:lineRule="auto"/>
+        <w:rPr/>
+      </w:pPr>
+      <w:r>
+        <w:rPr>
+          <w:rtl w:val="0"/>
+        </w:rPr>
+        <w:t xml:space="preserve">Name: Jamie Appleby        </w:t>
+        <w:tab/>
+        <w:t xml:space="preserve">Signature                          </w:t>
+        <w:tab/>
+        <w:t xml:space="preserve">Date: 17/11/2020</w:t>
+      </w:r>
+    </w:p>
+    <w:p>
+      <w:pPr>
+        <w:spacing w:after="240" w:before="240" w:lineRule="auto"/>
+        <w:rPr>
+          <w:b w:val="1"/>
+          <w:sz w:val="18"/>
+          <w:szCs w:val="18"/>
+        </w:rPr>
+      </w:pPr>
+      <w:r>
+        <w:rPr>
+          <w:b w:val="1"/>
+          <w:sz w:val="18"/>
+          <w:szCs w:val="18"/>
+          <w:rtl w:val="0"/>
+        </w:rPr>
+        <w:t xml:space="preserve"> </w:t>
+      </w:r>
+    </w:p>
+    <w:p>
+      <w:pPr>
+        <w:spacing w:after="240" w:before="240" w:lineRule="auto"/>
+        <w:rPr>
+          <w:b w:val="1"/>
+        </w:rPr>
+      </w:pPr>
+      <w:r>
+        <w:rPr>
+          <w:b w:val="1"/>
+          <w:rtl w:val="0"/>
+        </w:rPr>
+        <w:t xml:space="preserve"> </w:t>
+      </w:r>
+    </w:p>
+    <w:p>
+      <w:pPr>
+        <w:spacing w:after="240" w:before="240" w:lineRule="auto"/>
+        <w:rPr>
+          <w:b w:val="1"/>
+        </w:rPr>
+      </w:pPr>
+      <w:r>
+        <w:rPr>
+          <w:b w:val="1"/>
+          <w:rtl w:val="0"/>
+        </w:rPr>
+        <w:t xml:space="preserve">Artist 2</w:t>
+      </w:r>
+    </w:p>
+    <w:p>
+      <w:pPr>
+        <w:spacing w:after="240" w:before="240" w:lineRule="auto"/>
+        <w:rPr/>
+      </w:pPr>
+      <w:r>
+        <w:rPr>
+          <w:rtl w:val="0"/>
+        </w:rPr>
+        <w:t xml:space="preserve">Name: Sarah Hocking        </w:t>
+        <w:tab/>
+        <w:t xml:space="preserve">Signature                       </w:t>
+        <w:tab/>
+        <w:t xml:space="preserve">Date 17/11/2020</w:t>
+      </w:r>
+    </w:p>
+    <w:p>
+      <w:pPr>
+        <w:spacing w:after="240" w:before="240" w:lineRule="auto"/>
+        <w:rPr>
+          <w:b w:val="1"/>
+          <w:sz w:val="18"/>
+          <w:szCs w:val="18"/>
+        </w:rPr>
+      </w:pPr>
+      <w:r>
+        <w:rPr>
+          <w:b w:val="1"/>
+          <w:sz w:val="18"/>
+          <w:szCs w:val="18"/>
+          <w:rtl w:val="0"/>
+        </w:rPr>
+        <w:t xml:space="preserve"> </w:t>
+      </w:r>
+    </w:p>
+    <w:p>
+      <w:pPr>
+        <w:spacing w:after="240" w:before="240" w:lineRule="auto"/>
+        <w:rPr>
+          <w:b w:val="1"/>
+        </w:rPr>
+      </w:pPr>
+      <w:r>
+        <w:rPr>
+          <w:b w:val="1"/>
+          <w:rtl w:val="0"/>
+        </w:rPr>
+        <w:t xml:space="preserve"> </w:t>
+      </w:r>
+    </w:p>
+    <w:p>
+      <w:pPr>
+        <w:spacing w:after="240" w:before="240" w:lineRule="auto"/>
+        <w:rPr>
+          <w:b w:val="1"/>
+        </w:rPr>
+      </w:pPr>
+      <w:r>
+        <w:rPr>
+          <w:b w:val="1"/>
+          <w:rtl w:val="0"/>
+        </w:rPr>
+        <w:t xml:space="preserve">Artist 3</w:t>
+      </w:r>
+    </w:p>
+    <w:p>
+      <w:pPr>
+        <w:spacing w:after="240" w:before="240" w:lineRule="auto"/>
+        <w:rPr/>
+      </w:pPr>
+      <w:r>
+        <w:rPr>
+          <w:rtl w:val="0"/>
+        </w:rPr>
+        <w:t xml:space="preserve">Name: Mark Hanks</w:t>
+        <w:tab/>
+        <w:t xml:space="preserve">         </w:t>
+        <w:tab/>
+        <w:t xml:space="preserve">Signature  </w:t>
+        <w:tab/>
+        <w:tab/>
+        <w:tab/>
+        <w:t xml:space="preserve">Date 17/11/2020</w:t>
+      </w:r>
+    </w:p>
+    <w:p>
+      <w:pPr>
+        <w:spacing w:after="240" w:before="240" w:lineRule="auto"/>
+        <w:rPr>
+          <w:b w:val="1"/>
+          <w:sz w:val="18"/>
+          <w:szCs w:val="18"/>
+        </w:rPr>
+      </w:pPr>
+      <w:r>
+        <w:rPr>
+          <w:b w:val="1"/>
+          <w:sz w:val="18"/>
+          <w:szCs w:val="18"/>
+          <w:rtl w:val="0"/>
+        </w:rPr>
+        <w:t xml:space="preserve"> </w:t>
+      </w:r>
+    </w:p>
+    <w:p>
+      <w:pPr>
+        <w:spacing w:after="240" w:before="240" w:lineRule="auto"/>
+        <w:rPr>
+          <w:b w:val="1"/>
+        </w:rPr>
+      </w:pPr>
+      <w:r>
+        <w:rPr>
+          <w:b w:val="1"/>
+          <w:rtl w:val="0"/>
+        </w:rPr>
+        <w:t xml:space="preserve"> </w:t>
+      </w:r>
+    </w:p>
+    <w:p>
+      <w:pPr>
+        <w:spacing w:after="240" w:before="240" w:lineRule="auto"/>
+        <w:rPr>
+          <w:b w:val="1"/>
+        </w:rPr>
+      </w:pPr>
+      <w:r>
+        <w:rPr>
+          <w:b w:val="1"/>
+          <w:rtl w:val="0"/>
+        </w:rPr>
+        <w:t xml:space="preserve"> </w:t>
+      </w:r>
+    </w:p>
+    <w:p>
+      <w:pPr>
+        <w:spacing w:after="240" w:before="240" w:lineRule="auto"/>
+        <w:rPr>
+          <w:b w:val="1"/>
+          <w:sz w:val="18"/>
+          <w:szCs w:val="18"/>
+        </w:rPr>
+      </w:pPr>
+      <w:r>
+        <w:rPr>
+          <w:b w:val="1"/>
+          <w:sz w:val="18"/>
+          <w:szCs w:val="18"/>
+          <w:rtl w:val="0"/>
+        </w:rPr>
+        <w:t xml:space="preserve"> </w:t>
+      </w:r>
+    </w:p>
+    <w:p>
+      <w:pPr>
+        <w:spacing w:after="240" w:before="240" w:lineRule="auto"/>
+        <w:rPr>
+          <w:b w:val="1"/>
+        </w:rPr>
+      </w:pPr>
+      <w:r>
+        <w:rPr>
+          <w:b w:val="1"/>
+          <w:rtl w:val="0"/>
+        </w:rPr>
+        <w:t xml:space="preserve">Programmer 1 &amp; Lead Designer</w:t>
+      </w:r>
+    </w:p>
+    <w:p>
+      <w:pPr>
+        <w:spacing w:after="240" w:before="240" w:lineRule="auto"/>
+        <w:rPr/>
+      </w:pPr>
+      <w:r>
+        <w:rPr>
+          <w:rtl w:val="0"/>
+        </w:rPr>
+        <w:t xml:space="preserve">Name: Fred Bancan   </w:t>
+        <w:tab/>
+        <w:t xml:space="preserve">    </w:t>
+        <w:tab/>
+        <w:t xml:space="preserve">Signature:    </w:t>
+        <w:tab/>
+        <w:tab/>
+        <w:tab/>
+        <w:t xml:space="preserve">Date 16/11/2020</w:t>
+      </w:r>
+    </w:p>
+    <w:p>
+      <w:pPr>
+        <w:spacing w:after="240" w:before="240" w:lineRule="auto"/>
+        <w:rPr>
+          <w:b w:val="1"/>
+          <w:sz w:val="18"/>
+          <w:szCs w:val="18"/>
+        </w:rPr>
+      </w:pPr>
+      <w:r>
+        <w:rPr>
+          <w:b w:val="1"/>
+          <w:sz w:val="18"/>
+          <w:szCs w:val="18"/>
+          <w:rtl w:val="0"/>
+        </w:rPr>
+        <w:t xml:space="preserve"> </w:t>
+      </w:r>
+    </w:p>
+    <w:p>
+      <w:pPr>
+        <w:spacing w:after="240" w:before="240" w:lineRule="auto"/>
+        <w:rPr>
+          <w:b w:val="1"/>
+        </w:rPr>
+      </w:pPr>
+      <w:r>
+        <w:rPr>
+          <w:b w:val="1"/>
+          <w:rtl w:val="0"/>
+        </w:rPr>
+        <w:t xml:space="preserve"> </w:t>
+      </w:r>
+    </w:p>
+    <w:p>
+      <w:pPr>
+        <w:spacing w:line="276" w:lineRule="auto"/>
+        <w:rPr>
+          <w:b w:val="1"/>
+        </w:rPr>
+      </w:pPr>
+      <w:r>
+        <w:rPr>
+          <w:rtl w:val="0"/>
+        </w:rPr>
+      </w:r>
+    </w:p>
+    <w:p>
+      <w:pPr>
+        <w:spacing w:after="240" w:before="240" w:lineRule="auto"/>
+        <w:rPr>
+          <w:b w:val="1"/>
+        </w:rPr>
+      </w:pPr>
+      <w:r>
+        <w:rPr>
+          <w:b w:val="1"/>
+          <w:rtl w:val="0"/>
+        </w:rPr>
+        <w:t xml:space="preserve"> </w:t>
+      </w:r>
+    </w:p>
+    <w:p>
+      <w:pPr>
+        <w:spacing w:after="240" w:before="240" w:lineRule="auto"/>
+        <w:rPr>
+          <w:b w:val="1"/>
+        </w:rPr>
+      </w:pPr>
+      <w:r>
+        <w:rPr>
+          <w:b w:val="1"/>
+          <w:rtl w:val="0"/>
+        </w:rPr>
+        <w:t xml:space="preserve">Programmer 2</w:t>
+      </w:r>
+    </w:p>
+    <w:p>
+      <w:pPr>
+        <w:spacing w:after="240" w:before="240" w:lineRule="auto"/>
+        <w:rPr/>
+      </w:pPr>
+      <w:r>
+        <w:rPr>
+          <w:rtl w:val="0"/>
+        </w:rPr>
+        <w:t xml:space="preserve">Name: Andrew Osborn       </w:t>
+        <w:tab/>
+        <w:t xml:space="preserve">Signature:  </w:t>
+        <w:tab/>
+        <w:t xml:space="preserve">        </w:t>
+        <w:tab/>
+        <w:tab/>
+        <w:t xml:space="preserve">Date: 16/11/2020</w:t>
+      </w:r>
+    </w:p>
+    <w:p>
+      <w:pPr>
+        <w:spacing w:after="240" w:before="240" w:lineRule="auto"/>
+        <w:rPr>
+          <w:b w:val="1"/>
+          <w:sz w:val="18"/>
+          <w:szCs w:val="18"/>
+        </w:rPr>
+      </w:pPr>
+      <w:r>
+        <w:rPr>
+          <w:b w:val="1"/>
+          <w:sz w:val="18"/>
+          <w:szCs w:val="18"/>
+          <w:rtl w:val="0"/>
+        </w:rPr>
+        <w:t xml:space="preserve"> </w:t>
+      </w:r>
+    </w:p>
+    <w:p>
+      <w:pPr>
+        <w:spacing w:after="240" w:before="240" w:lineRule="auto"/>
+        <w:rPr>
+          <w:b w:val="1"/>
+        </w:rPr>
+      </w:pPr>
+      <w:r>
+        <w:rPr>
+          <w:b w:val="1"/>
+          <w:rtl w:val="0"/>
+        </w:rPr>
+        <w:t xml:space="preserve"> </w:t>
+      </w:r>
+    </w:p>
+    <w:p>
+      <w:pPr>
+        <w:spacing w:after="240" w:before="240" w:lineRule="auto"/>
+        <w:rPr>
+          <w:b w:val="1"/>
+        </w:rPr>
+      </w:pPr>
+      <w:r>
+        <w:rPr>
+          <w:b w:val="1"/>
+          <w:rtl w:val="0"/>
+        </w:rPr>
+        <w:t xml:space="preserve">Programmer 3</w:t>
+      </w:r>
+    </w:p>
+    <w:p>
+      <w:pPr>
+        <w:spacing w:after="240" w:before="240" w:lineRule="auto"/>
+        <w:rPr/>
+      </w:pPr>
+      <w:r>
+        <w:rPr>
+          <w:rtl w:val="0"/>
+        </w:rPr>
+        <w:t xml:space="preserve"> </w:t>
+      </w:r>
+    </w:p>
+    <w:p>
+      <w:pPr>
+        <w:spacing w:after="240" w:before="240" w:lineRule="auto"/>
+        <w:rPr/>
+      </w:pPr>
+      <w:r>
+        <w:rPr>
+          <w:rtl w:val="0"/>
+        </w:rPr>
+        <w:t xml:space="preserve">Name: Sam Nagy:              </w:t>
+        <w:tab/>
+        <w:t xml:space="preserve">Signature   </w:t>
+        <w:tab/>
+        <w:t xml:space="preserve">Date 18/11/2020</w:t>
       </w:r>
     </w:p>
     <w:p>
@@ -7828,103 +8634,103 @@
       <w:lvlText w:val="●"/>
       <w:lvlJc w:val="left"/>
       <w:pPr>
+        <w:ind w:left="720" w:hanging="360"/>
+      </w:pPr>
+      <w:rPr>
+        <w:u w:val="none"/>
+      </w:rPr>
+    </w:lvl>
+    <w:lvl w:ilvl="1">
+      <w:start w:val="1"/>
+      <w:numFmt w:val="bullet"/>
+      <w:lvlText w:val="○"/>
+      <w:lvlJc w:val="left"/>
+      <w:pPr>
         <w:ind w:left="1440" w:hanging="360"/>
       </w:pPr>
       <w:rPr>
         <w:u w:val="none"/>
       </w:rPr>
     </w:lvl>
-    <w:lvl w:ilvl="1">
+    <w:lvl w:ilvl="2">
+      <w:start w:val="1"/>
+      <w:numFmt w:val="bullet"/>
+      <w:lvlText w:val="■"/>
+      <w:lvlJc w:val="left"/>
+      <w:pPr>
+        <w:ind w:left="2160" w:hanging="360"/>
+      </w:pPr>
+      <w:rPr>
+        <w:u w:val="none"/>
+      </w:rPr>
+    </w:lvl>
+    <w:lvl w:ilvl="3">
+      <w:start w:val="1"/>
+      <w:numFmt w:val="bullet"/>
+      <w:lvlText w:val="●"/>
+      <w:lvlJc w:val="left"/>
+      <w:pPr>
+        <w:ind w:left="2880" w:hanging="360"/>
+      </w:pPr>
+      <w:rPr>
+        <w:u w:val="none"/>
+      </w:rPr>
+    </w:lvl>
+    <w:lvl w:ilvl="4">
       <w:start w:val="1"/>
       <w:numFmt w:val="bullet"/>
       <w:lvlText w:val="○"/>
       <w:lvlJc w:val="left"/>
       <w:pPr>
-        <w:ind w:left="2160" w:hanging="360"/>
-      </w:pPr>
-      <w:rPr>
-        <w:u w:val="none"/>
-      </w:rPr>
-    </w:lvl>
-    <w:lvl w:ilvl="2">
+        <w:ind w:left="3600" w:hanging="360"/>
+      </w:pPr>
+      <w:rPr>
+        <w:u w:val="none"/>
+      </w:rPr>
+    </w:lvl>
+    <w:lvl w:ilvl="5">
       <w:start w:val="1"/>
       <w:numFmt w:val="bullet"/>
       <w:lvlText w:val="■"/>
       <w:lvlJc w:val="left"/>
       <w:pPr>
-        <w:ind w:left="2880" w:hanging="360"/>
-      </w:pPr>
-      <w:rPr>
-        <w:u w:val="none"/>
-      </w:rPr>
-    </w:lvl>
-    <w:lvl w:ilvl="3">
+        <w:ind w:left="4320" w:hanging="360"/>
+      </w:pPr>
+      <w:rPr>
+        <w:u w:val="none"/>
+      </w:rPr>
+    </w:lvl>
+    <w:lvl w:ilvl="6">
       <w:start w:val="1"/>
       <w:numFmt w:val="bullet"/>
       <w:lvlText w:val="●"/>
       <w:lvlJc w:val="left"/>
       <w:pPr>
-        <w:ind w:left="3600" w:hanging="360"/>
-      </w:pPr>
-      <w:rPr>
-        <w:u w:val="none"/>
-      </w:rPr>
-    </w:lvl>
-    <w:lvl w:ilvl="4">
+        <w:ind w:left="5040" w:hanging="360"/>
+      </w:pPr>
+      <w:rPr>
+        <w:u w:val="none"/>
+      </w:rPr>
+    </w:lvl>
+    <w:lvl w:ilvl="7">
       <w:start w:val="1"/>
       <w:numFmt w:val="bullet"/>
       <w:lvlText w:val="○"/>
       <w:lvlJc w:val="left"/>
       <w:pPr>
-        <w:ind w:left="4320" w:hanging="360"/>
-      </w:pPr>
-      <w:rPr>
-        <w:u w:val="none"/>
-      </w:rPr>
-    </w:lvl>
-    <w:lvl w:ilvl="5">
+        <w:ind w:left="5760" w:hanging="360"/>
+      </w:pPr>
+      <w:rPr>
+        <w:u w:val="none"/>
+      </w:rPr>
+    </w:lvl>
+    <w:lvl w:ilvl="8">
       <w:start w:val="1"/>
       <w:numFmt w:val="bullet"/>
       <w:lvlText w:val="■"/>
       <w:lvlJc w:val="left"/>
       <w:pPr>
-        <w:ind w:left="5040" w:hanging="360"/>
-      </w:pPr>
-      <w:rPr>
-        <w:u w:val="none"/>
-      </w:rPr>
-    </w:lvl>
-    <w:lvl w:ilvl="6">
-      <w:start w:val="1"/>
-      <w:numFmt w:val="bullet"/>
-      <w:lvlText w:val="●"/>
-      <w:lvlJc w:val="left"/>
-      <w:pPr>
-        <w:ind w:left="5760" w:hanging="360"/>
-      </w:pPr>
-      <w:rPr>
-        <w:u w:val="none"/>
-      </w:rPr>
-    </w:lvl>
-    <w:lvl w:ilvl="7">
-      <w:start w:val="1"/>
-      <w:numFmt w:val="bullet"/>
-      <w:lvlText w:val="○"/>
-      <w:lvlJc w:val="left"/>
-      <w:pPr>
         <w:ind w:left="6480" w:hanging="360"/>
-      </w:pPr>
-      <w:rPr>
-        <w:u w:val="none"/>
-      </w:rPr>
-    </w:lvl>
-    <w:lvl w:ilvl="8">
-      <w:start w:val="1"/>
-      <w:numFmt w:val="bullet"/>
-      <w:lvlText w:val="■"/>
-      <w:lvlJc w:val="left"/>
-      <w:pPr>
-        <w:ind w:left="7200" w:hanging="360"/>
       </w:pPr>
       <w:rPr>
         <w:u w:val="none"/>
@@ -7938,7 +8744,7 @@
       <w:lvlText w:val="●"/>
       <w:lvlJc w:val="left"/>
       <w:pPr>
-        <w:ind w:left="720" w:hanging="360"/>
+        <w:ind w:left="1440" w:hanging="360"/>
       </w:pPr>
       <w:rPr>
         <w:u w:val="none"/>
@@ -7950,7 +8756,7 @@
       <w:lvlText w:val="○"/>
       <w:lvlJc w:val="left"/>
       <w:pPr>
-        <w:ind w:left="1440" w:hanging="360"/>
+        <w:ind w:left="2160" w:hanging="360"/>
       </w:pPr>
       <w:rPr>
         <w:u w:val="none"/>
@@ -7962,7 +8768,7 @@
       <w:lvlText w:val="■"/>
       <w:lvlJc w:val="left"/>
       <w:pPr>
-        <w:ind w:left="2160" w:hanging="360"/>
+        <w:ind w:left="2880" w:hanging="360"/>
       </w:pPr>
       <w:rPr>
         <w:u w:val="none"/>
@@ -7974,7 +8780,7 @@
       <w:lvlText w:val="●"/>
       <w:lvlJc w:val="left"/>
       <w:pPr>
-        <w:ind w:left="2880" w:hanging="360"/>
+        <w:ind w:left="3600" w:hanging="360"/>
       </w:pPr>
       <w:rPr>
         <w:u w:val="none"/>
@@ -7986,7 +8792,7 @@
       <w:lvlText w:val="○"/>
       <w:lvlJc w:val="left"/>
       <w:pPr>
-        <w:ind w:left="3600" w:hanging="360"/>
+        <w:ind w:left="4320" w:hanging="360"/>
       </w:pPr>
       <w:rPr>
         <w:u w:val="none"/>
@@ -7998,7 +8804,7 @@
       <w:lvlText w:val="■"/>
       <w:lvlJc w:val="left"/>
       <w:pPr>
-        <w:ind w:left="4320" w:hanging="360"/>
+        <w:ind w:left="5040" w:hanging="360"/>
       </w:pPr>
       <w:rPr>
         <w:u w:val="none"/>
@@ -8010,7 +8816,7 @@
       <w:lvlText w:val="●"/>
       <w:lvlJc w:val="left"/>
       <w:pPr>
-        <w:ind w:left="5040" w:hanging="360"/>
+        <w:ind w:left="5760" w:hanging="360"/>
       </w:pPr>
       <w:rPr>
         <w:u w:val="none"/>
@@ -8022,7 +8828,7 @@
       <w:lvlText w:val="○"/>
       <w:lvlJc w:val="left"/>
       <w:pPr>
-        <w:ind w:left="5760" w:hanging="360"/>
+        <w:ind w:left="6480" w:hanging="360"/>
       </w:pPr>
       <w:rPr>
         <w:u w:val="none"/>
@@ -8034,7 +8840,7 @@
       <w:lvlText w:val="■"/>
       <w:lvlJc w:val="left"/>
       <w:pPr>
-        <w:ind w:left="6480" w:hanging="360"/>
+        <w:ind w:left="7200" w:hanging="360"/>
       </w:pPr>
       <w:rPr>
         <w:u w:val="none"/>
@@ -8048,103 +8854,103 @@
       <w:lvlText w:val="●"/>
       <w:lvlJc w:val="left"/>
       <w:pPr>
+        <w:ind w:left="720" w:hanging="360"/>
+      </w:pPr>
+      <w:rPr>
+        <w:u w:val="none"/>
+      </w:rPr>
+    </w:lvl>
+    <w:lvl w:ilvl="1">
+      <w:start w:val="1"/>
+      <w:numFmt w:val="bullet"/>
+      <w:lvlText w:val="○"/>
+      <w:lvlJc w:val="left"/>
+      <w:pPr>
         <w:ind w:left="1440" w:hanging="360"/>
       </w:pPr>
       <w:rPr>
         <w:u w:val="none"/>
       </w:rPr>
     </w:lvl>
-    <w:lvl w:ilvl="1">
+    <w:lvl w:ilvl="2">
+      <w:start w:val="1"/>
+      <w:numFmt w:val="bullet"/>
+      <w:lvlText w:val="■"/>
+      <w:lvlJc w:val="left"/>
+      <w:pPr>
+        <w:ind w:left="2160" w:hanging="360"/>
+      </w:pPr>
+      <w:rPr>
+        <w:u w:val="none"/>
+      </w:rPr>
+    </w:lvl>
+    <w:lvl w:ilvl="3">
+      <w:start w:val="1"/>
+      <w:numFmt w:val="bullet"/>
+      <w:lvlText w:val="●"/>
+      <w:lvlJc w:val="left"/>
+      <w:pPr>
+        <w:ind w:left="2880" w:hanging="360"/>
+      </w:pPr>
+      <w:rPr>
+        <w:u w:val="none"/>
+      </w:rPr>
+    </w:lvl>
+    <w:lvl w:ilvl="4">
       <w:start w:val="1"/>
       <w:numFmt w:val="bullet"/>
       <w:lvlText w:val="○"/>
       <w:lvlJc w:val="left"/>
       <w:pPr>
-        <w:ind w:left="2160" w:hanging="360"/>
-      </w:pPr>
-      <w:rPr>
-        <w:u w:val="none"/>
-      </w:rPr>
-    </w:lvl>
-    <w:lvl w:ilvl="2">
+        <w:ind w:left="3600" w:hanging="360"/>
+      </w:pPr>
+      <w:rPr>
+        <w:u w:val="none"/>
+      </w:rPr>
+    </w:lvl>
+    <w:lvl w:ilvl="5">
       <w:start w:val="1"/>
       <w:numFmt w:val="bullet"/>
       <w:lvlText w:val="■"/>
       <w:lvlJc w:val="left"/>
       <w:pPr>
-        <w:ind w:left="2880" w:hanging="360"/>
-      </w:pPr>
-      <w:rPr>
-        <w:u w:val="none"/>
-      </w:rPr>
-    </w:lvl>
-    <w:lvl w:ilvl="3">
+        <w:ind w:left="4320" w:hanging="360"/>
+      </w:pPr>
+      <w:rPr>
+        <w:u w:val="none"/>
+      </w:rPr>
+    </w:lvl>
+    <w:lvl w:ilvl="6">
       <w:start w:val="1"/>
       <w:numFmt w:val="bullet"/>
       <w:lvlText w:val="●"/>
       <w:lvlJc w:val="left"/>
       <w:pPr>
-        <w:ind w:left="3600" w:hanging="360"/>
-      </w:pPr>
-      <w:rPr>
-        <w:u w:val="none"/>
-      </w:rPr>
-    </w:lvl>
-    <w:lvl w:ilvl="4">
+        <w:ind w:left="5040" w:hanging="360"/>
+      </w:pPr>
+      <w:rPr>
+        <w:u w:val="none"/>
+      </w:rPr>
+    </w:lvl>
+    <w:lvl w:ilvl="7">
       <w:start w:val="1"/>
       <w:numFmt w:val="bullet"/>
       <w:lvlText w:val="○"/>
       <w:lvlJc w:val="left"/>
       <w:pPr>
-        <w:ind w:left="4320" w:hanging="360"/>
-      </w:pPr>
-      <w:rPr>
-        <w:u w:val="none"/>
-      </w:rPr>
-    </w:lvl>
-    <w:lvl w:ilvl="5">
+        <w:ind w:left="5760" w:hanging="360"/>
+      </w:pPr>
+      <w:rPr>
+        <w:u w:val="none"/>
+      </w:rPr>
+    </w:lvl>
+    <w:lvl w:ilvl="8">
       <w:start w:val="1"/>
       <w:numFmt w:val="bullet"/>
       <w:lvlText w:val="■"/>
       <w:lvlJc w:val="left"/>
       <w:pPr>
-        <w:ind w:left="5040" w:hanging="360"/>
-      </w:pPr>
-      <w:rPr>
-        <w:u w:val="none"/>
-      </w:rPr>
-    </w:lvl>
-    <w:lvl w:ilvl="6">
-      <w:start w:val="1"/>
-      <w:numFmt w:val="bullet"/>
-      <w:lvlText w:val="●"/>
-      <w:lvlJc w:val="left"/>
-      <w:pPr>
-        <w:ind w:left="5760" w:hanging="360"/>
-      </w:pPr>
-      <w:rPr>
-        <w:u w:val="none"/>
-      </w:rPr>
-    </w:lvl>
-    <w:lvl w:ilvl="7">
-      <w:start w:val="1"/>
-      <w:numFmt w:val="bullet"/>
-      <w:lvlText w:val="○"/>
-      <w:lvlJc w:val="left"/>
-      <w:pPr>
         <w:ind w:left="6480" w:hanging="360"/>
-      </w:pPr>
-      <w:rPr>
-        <w:u w:val="none"/>
-      </w:rPr>
-    </w:lvl>
-    <w:lvl w:ilvl="8">
-      <w:start w:val="1"/>
-      <w:numFmt w:val="bullet"/>
-      <w:lvlText w:val="■"/>
-      <w:lvlJc w:val="left"/>
-      <w:pPr>
-        <w:ind w:left="7200" w:hanging="360"/>
       </w:pPr>
       <w:rPr>
         <w:u w:val="none"/>
@@ -9698,103 +10504,103 @@
       <w:lvlText w:val="●"/>
       <w:lvlJc w:val="left"/>
       <w:pPr>
+        <w:ind w:left="720" w:hanging="360"/>
+      </w:pPr>
+      <w:rPr>
+        <w:u w:val="none"/>
+      </w:rPr>
+    </w:lvl>
+    <w:lvl w:ilvl="1">
+      <w:start w:val="1"/>
+      <w:numFmt w:val="bullet"/>
+      <w:lvlText w:val="○"/>
+      <w:lvlJc w:val="left"/>
+      <w:pPr>
         <w:ind w:left="1440" w:hanging="360"/>
       </w:pPr>
       <w:rPr>
         <w:u w:val="none"/>
       </w:rPr>
     </w:lvl>
-    <w:lvl w:ilvl="1">
+    <w:lvl w:ilvl="2">
+      <w:start w:val="1"/>
+      <w:numFmt w:val="bullet"/>
+      <w:lvlText w:val="■"/>
+      <w:lvlJc w:val="left"/>
+      <w:pPr>
+        <w:ind w:left="2160" w:hanging="360"/>
+      </w:pPr>
+      <w:rPr>
+        <w:u w:val="none"/>
+      </w:rPr>
+    </w:lvl>
+    <w:lvl w:ilvl="3">
+      <w:start w:val="1"/>
+      <w:numFmt w:val="bullet"/>
+      <w:lvlText w:val="●"/>
+      <w:lvlJc w:val="left"/>
+      <w:pPr>
+        <w:ind w:left="2880" w:hanging="360"/>
+      </w:pPr>
+      <w:rPr>
+        <w:u w:val="none"/>
+      </w:rPr>
+    </w:lvl>
+    <w:lvl w:ilvl="4">
       <w:start w:val="1"/>
       <w:numFmt w:val="bullet"/>
       <w:lvlText w:val="○"/>
       <w:lvlJc w:val="left"/>
       <w:pPr>
-        <w:ind w:left="2160" w:hanging="360"/>
-      </w:pPr>
-      <w:rPr>
-        <w:u w:val="none"/>
-      </w:rPr>
-    </w:lvl>
-    <w:lvl w:ilvl="2">
+        <w:ind w:left="3600" w:hanging="360"/>
+      </w:pPr>
+      <w:rPr>
+        <w:u w:val="none"/>
+      </w:rPr>
+    </w:lvl>
+    <w:lvl w:ilvl="5">
       <w:start w:val="1"/>
       <w:numFmt w:val="bullet"/>
       <w:lvlText w:val="■"/>
       <w:lvlJc w:val="left"/>
       <w:pPr>
-        <w:ind w:left="2880" w:hanging="360"/>
-      </w:pPr>
-      <w:rPr>
-        <w:u w:val="none"/>
-      </w:rPr>
-    </w:lvl>
-    <w:lvl w:ilvl="3">
+        <w:ind w:left="4320" w:hanging="360"/>
+      </w:pPr>
+      <w:rPr>
+        <w:u w:val="none"/>
+      </w:rPr>
+    </w:lvl>
+    <w:lvl w:ilvl="6">
       <w:start w:val="1"/>
       <w:numFmt w:val="bullet"/>
       <w:lvlText w:val="●"/>
       <w:lvlJc w:val="left"/>
       <w:pPr>
-        <w:ind w:left="3600" w:hanging="360"/>
-      </w:pPr>
-      <w:rPr>
-        <w:u w:val="none"/>
-      </w:rPr>
-    </w:lvl>
-    <w:lvl w:ilvl="4">
+        <w:ind w:left="5040" w:hanging="360"/>
+      </w:pPr>
+      <w:rPr>
+        <w:u w:val="none"/>
+      </w:rPr>
+    </w:lvl>
+    <w:lvl w:ilvl="7">
       <w:start w:val="1"/>
       <w:numFmt w:val="bullet"/>
       <w:lvlText w:val="○"/>
       <w:lvlJc w:val="left"/>
       <w:pPr>
-        <w:ind w:left="4320" w:hanging="360"/>
-      </w:pPr>
-      <w:rPr>
-        <w:u w:val="none"/>
-      </w:rPr>
-    </w:lvl>
-    <w:lvl w:ilvl="5">
+        <w:ind w:left="5760" w:hanging="360"/>
+      </w:pPr>
+      <w:rPr>
+        <w:u w:val="none"/>
+      </w:rPr>
+    </w:lvl>
+    <w:lvl w:ilvl="8">
       <w:start w:val="1"/>
       <w:numFmt w:val="bullet"/>
       <w:lvlText w:val="■"/>
       <w:lvlJc w:val="left"/>
       <w:pPr>
-        <w:ind w:left="5040" w:hanging="360"/>
-      </w:pPr>
-      <w:rPr>
-        <w:u w:val="none"/>
-      </w:rPr>
-    </w:lvl>
-    <w:lvl w:ilvl="6">
-      <w:start w:val="1"/>
-      <w:numFmt w:val="bullet"/>
-      <w:lvlText w:val="●"/>
-      <w:lvlJc w:val="left"/>
-      <w:pPr>
-        <w:ind w:left="5760" w:hanging="360"/>
-      </w:pPr>
-      <w:rPr>
-        <w:u w:val="none"/>
-      </w:rPr>
-    </w:lvl>
-    <w:lvl w:ilvl="7">
-      <w:start w:val="1"/>
-      <w:numFmt w:val="bullet"/>
-      <w:lvlText w:val="○"/>
-      <w:lvlJc w:val="left"/>
-      <w:pPr>
         <w:ind w:left="6480" w:hanging="360"/>
-      </w:pPr>
-      <w:rPr>
-        <w:u w:val="none"/>
-      </w:rPr>
-    </w:lvl>
-    <w:lvl w:ilvl="8">
-      <w:start w:val="1"/>
-      <w:numFmt w:val="bullet"/>
-      <w:lvlText w:val="■"/>
-      <w:lvlJc w:val="left"/>
-      <w:pPr>
-        <w:ind w:left="7200" w:hanging="360"/>
       </w:pPr>
       <w:rPr>
         <w:u w:val="none"/>
@@ -9808,103 +10614,103 @@
       <w:lvlText w:val="●"/>
       <w:lvlJc w:val="left"/>
       <w:pPr>
+        <w:ind w:left="720" w:hanging="360"/>
+      </w:pPr>
+      <w:rPr>
+        <w:u w:val="none"/>
+      </w:rPr>
+    </w:lvl>
+    <w:lvl w:ilvl="1">
+      <w:start w:val="1"/>
+      <w:numFmt w:val="bullet"/>
+      <w:lvlText w:val="○"/>
+      <w:lvlJc w:val="left"/>
+      <w:pPr>
         <w:ind w:left="1440" w:hanging="360"/>
       </w:pPr>
       <w:rPr>
         <w:u w:val="none"/>
       </w:rPr>
     </w:lvl>
-    <w:lvl w:ilvl="1">
+    <w:lvl w:ilvl="2">
+      <w:start w:val="1"/>
+      <w:numFmt w:val="bullet"/>
+      <w:lvlText w:val="■"/>
+      <w:lvlJc w:val="left"/>
+      <w:pPr>
+        <w:ind w:left="2160" w:hanging="360"/>
+      </w:pPr>
+      <w:rPr>
+        <w:u w:val="none"/>
+      </w:rPr>
+    </w:lvl>
+    <w:lvl w:ilvl="3">
+      <w:start w:val="1"/>
+      <w:numFmt w:val="bullet"/>
+      <w:lvlText w:val="●"/>
+      <w:lvlJc w:val="left"/>
+      <w:pPr>
+        <w:ind w:left="2880" w:hanging="360"/>
+      </w:pPr>
+      <w:rPr>
+        <w:u w:val="none"/>
+      </w:rPr>
+    </w:lvl>
+    <w:lvl w:ilvl="4">
       <w:start w:val="1"/>
       <w:numFmt w:val="bullet"/>
       <w:lvlText w:val="○"/>
       <w:lvlJc w:val="left"/>
       <w:pPr>
-        <w:ind w:left="2160" w:hanging="360"/>
-      </w:pPr>
-      <w:rPr>
-        <w:u w:val="none"/>
-      </w:rPr>
-    </w:lvl>
-    <w:lvl w:ilvl="2">
+        <w:ind w:left="3600" w:hanging="360"/>
+      </w:pPr>
+      <w:rPr>
+        <w:u w:val="none"/>
+      </w:rPr>
+    </w:lvl>
+    <w:lvl w:ilvl="5">
       <w:start w:val="1"/>
       <w:numFmt w:val="bullet"/>
       <w:lvlText w:val="■"/>
       <w:lvlJc w:val="left"/>
       <w:pPr>
-        <w:ind w:left="2880" w:hanging="360"/>
-      </w:pPr>
-      <w:rPr>
-        <w:u w:val="none"/>
-      </w:rPr>
-    </w:lvl>
-    <w:lvl w:ilvl="3">
+        <w:ind w:left="4320" w:hanging="360"/>
+      </w:pPr>
+      <w:rPr>
+        <w:u w:val="none"/>
+      </w:rPr>
+    </w:lvl>
+    <w:lvl w:ilvl="6">
       <w:start w:val="1"/>
       <w:numFmt w:val="bullet"/>
       <w:lvlText w:val="●"/>
       <w:lvlJc w:val="left"/>
       <w:pPr>
-        <w:ind w:left="3600" w:hanging="360"/>
-      </w:pPr>
-      <w:rPr>
-        <w:u w:val="none"/>
-      </w:rPr>
-    </w:lvl>
-    <w:lvl w:ilvl="4">
+        <w:ind w:left="5040" w:hanging="360"/>
+      </w:pPr>
+      <w:rPr>
+        <w:u w:val="none"/>
+      </w:rPr>
+    </w:lvl>
+    <w:lvl w:ilvl="7">
       <w:start w:val="1"/>
       <w:numFmt w:val="bullet"/>
       <w:lvlText w:val="○"/>
       <w:lvlJc w:val="left"/>
       <w:pPr>
-        <w:ind w:left="4320" w:hanging="360"/>
-      </w:pPr>
-      <w:rPr>
-        <w:u w:val="none"/>
-      </w:rPr>
-    </w:lvl>
-    <w:lvl w:ilvl="5">
+        <w:ind w:left="5760" w:hanging="360"/>
+      </w:pPr>
+      <w:rPr>
+        <w:u w:val="none"/>
+      </w:rPr>
+    </w:lvl>
+    <w:lvl w:ilvl="8">
       <w:start w:val="1"/>
       <w:numFmt w:val="bullet"/>
       <w:lvlText w:val="■"/>
       <w:lvlJc w:val="left"/>
       <w:pPr>
-        <w:ind w:left="5040" w:hanging="360"/>
-      </w:pPr>
-      <w:rPr>
-        <w:u w:val="none"/>
-      </w:rPr>
-    </w:lvl>
-    <w:lvl w:ilvl="6">
-      <w:start w:val="1"/>
-      <w:numFmt w:val="bullet"/>
-      <w:lvlText w:val="●"/>
-      <w:lvlJc w:val="left"/>
-      <w:pPr>
-        <w:ind w:left="5760" w:hanging="360"/>
-      </w:pPr>
-      <w:rPr>
-        <w:u w:val="none"/>
-      </w:rPr>
-    </w:lvl>
-    <w:lvl w:ilvl="7">
-      <w:start w:val="1"/>
-      <w:numFmt w:val="bullet"/>
-      <w:lvlText w:val="○"/>
-      <w:lvlJc w:val="left"/>
-      <w:pPr>
         <w:ind w:left="6480" w:hanging="360"/>
-      </w:pPr>
-      <w:rPr>
-        <w:u w:val="none"/>
-      </w:rPr>
-    </w:lvl>
-    <w:lvl w:ilvl="8">
-      <w:start w:val="1"/>
-      <w:numFmt w:val="bullet"/>
-      <w:lvlText w:val="■"/>
-      <w:lvlJc w:val="left"/>
-      <w:pPr>
-        <w:ind w:left="7200" w:hanging="360"/>
       </w:pPr>
       <w:rPr>
         <w:u w:val="none"/>
@@ -10022,6 +10828,336 @@
     </w:lvl>
   </w:abstractNum>
   <w:abstractNum w:abstractNumId="29">
+    <w:lvl w:ilvl="0">
+      <w:start w:val="1"/>
+      <w:numFmt w:val="bullet"/>
+      <w:lvlText w:val="●"/>
+      <w:lvlJc w:val="left"/>
+      <w:pPr>
+        <w:ind w:left="1440" w:hanging="360"/>
+      </w:pPr>
+      <w:rPr>
+        <w:u w:val="none"/>
+      </w:rPr>
+    </w:lvl>
+    <w:lvl w:ilvl="1">
+      <w:start w:val="1"/>
+      <w:numFmt w:val="bullet"/>
+      <w:lvlText w:val="○"/>
+      <w:lvlJc w:val="left"/>
+      <w:pPr>
+        <w:ind w:left="2160" w:hanging="360"/>
+      </w:pPr>
+      <w:rPr>
+        <w:u w:val="none"/>
+      </w:rPr>
+    </w:lvl>
+    <w:lvl w:ilvl="2">
+      <w:start w:val="1"/>
+      <w:numFmt w:val="bullet"/>
+      <w:lvlText w:val="■"/>
+      <w:lvlJc w:val="left"/>
+      <w:pPr>
+        <w:ind w:left="2880" w:hanging="360"/>
+      </w:pPr>
+      <w:rPr>
+        <w:u w:val="none"/>
+      </w:rPr>
+    </w:lvl>
+    <w:lvl w:ilvl="3">
+      <w:start w:val="1"/>
+      <w:numFmt w:val="bullet"/>
+      <w:lvlText w:val="●"/>
+      <w:lvlJc w:val="left"/>
+      <w:pPr>
+        <w:ind w:left="3600" w:hanging="360"/>
+      </w:pPr>
+      <w:rPr>
+        <w:u w:val="none"/>
+      </w:rPr>
+    </w:lvl>
+    <w:lvl w:ilvl="4">
+      <w:start w:val="1"/>
+      <w:numFmt w:val="bullet"/>
+      <w:lvlText w:val="○"/>
+      <w:lvlJc w:val="left"/>
+      <w:pPr>
+        <w:ind w:left="4320" w:hanging="360"/>
+      </w:pPr>
+      <w:rPr>
+        <w:u w:val="none"/>
+      </w:rPr>
+    </w:lvl>
+    <w:lvl w:ilvl="5">
+      <w:start w:val="1"/>
+      <w:numFmt w:val="bullet"/>
+      <w:lvlText w:val="■"/>
+      <w:lvlJc w:val="left"/>
+      <w:pPr>
+        <w:ind w:left="5040" w:hanging="360"/>
+      </w:pPr>
+      <w:rPr>
+        <w:u w:val="none"/>
+      </w:rPr>
+    </w:lvl>
+    <w:lvl w:ilvl="6">
+      <w:start w:val="1"/>
+      <w:numFmt w:val="bullet"/>
+      <w:lvlText w:val="●"/>
+      <w:lvlJc w:val="left"/>
+      <w:pPr>
+        <w:ind w:left="5760" w:hanging="360"/>
+      </w:pPr>
+      <w:rPr>
+        <w:u w:val="none"/>
+      </w:rPr>
+    </w:lvl>
+    <w:lvl w:ilvl="7">
+      <w:start w:val="1"/>
+      <w:numFmt w:val="bullet"/>
+      <w:lvlText w:val="○"/>
+      <w:lvlJc w:val="left"/>
+      <w:pPr>
+        <w:ind w:left="6480" w:hanging="360"/>
+      </w:pPr>
+      <w:rPr>
+        <w:u w:val="none"/>
+      </w:rPr>
+    </w:lvl>
+    <w:lvl w:ilvl="8">
+      <w:start w:val="1"/>
+      <w:numFmt w:val="bullet"/>
+      <w:lvlText w:val="■"/>
+      <w:lvlJc w:val="left"/>
+      <w:pPr>
+        <w:ind w:left="7200" w:hanging="360"/>
+      </w:pPr>
+      <w:rPr>
+        <w:u w:val="none"/>
+      </w:rPr>
+    </w:lvl>
+  </w:abstractNum>
+  <w:abstractNum w:abstractNumId="30">
+    <w:lvl w:ilvl="0">
+      <w:start w:val="1"/>
+      <w:numFmt w:val="bullet"/>
+      <w:lvlText w:val="●"/>
+      <w:lvlJc w:val="left"/>
+      <w:pPr>
+        <w:ind w:left="1440" w:hanging="360"/>
+      </w:pPr>
+      <w:rPr>
+        <w:u w:val="none"/>
+      </w:rPr>
+    </w:lvl>
+    <w:lvl w:ilvl="1">
+      <w:start w:val="1"/>
+      <w:numFmt w:val="bullet"/>
+      <w:lvlText w:val="○"/>
+      <w:lvlJc w:val="left"/>
+      <w:pPr>
+        <w:ind w:left="2160" w:hanging="360"/>
+      </w:pPr>
+      <w:rPr>
+        <w:u w:val="none"/>
+      </w:rPr>
+    </w:lvl>
+    <w:lvl w:ilvl="2">
+      <w:start w:val="1"/>
+      <w:numFmt w:val="bullet"/>
+      <w:lvlText w:val="■"/>
+      <w:lvlJc w:val="left"/>
+      <w:pPr>
+        <w:ind w:left="2880" w:hanging="360"/>
+      </w:pPr>
+      <w:rPr>
+        <w:u w:val="none"/>
+      </w:rPr>
+    </w:lvl>
+    <w:lvl w:ilvl="3">
+      <w:start w:val="1"/>
+      <w:numFmt w:val="bullet"/>
+      <w:lvlText w:val="●"/>
+      <w:lvlJc w:val="left"/>
+      <w:pPr>
+        <w:ind w:left="3600" w:hanging="360"/>
+      </w:pPr>
+      <w:rPr>
+        <w:u w:val="none"/>
+      </w:rPr>
+    </w:lvl>
+    <w:lvl w:ilvl="4">
+      <w:start w:val="1"/>
+      <w:numFmt w:val="bullet"/>
+      <w:lvlText w:val="○"/>
+      <w:lvlJc w:val="left"/>
+      <w:pPr>
+        <w:ind w:left="4320" w:hanging="360"/>
+      </w:pPr>
+      <w:rPr>
+        <w:u w:val="none"/>
+      </w:rPr>
+    </w:lvl>
+    <w:lvl w:ilvl="5">
+      <w:start w:val="1"/>
+      <w:numFmt w:val="bullet"/>
+      <w:lvlText w:val="■"/>
+      <w:lvlJc w:val="left"/>
+      <w:pPr>
+        <w:ind w:left="5040" w:hanging="360"/>
+      </w:pPr>
+      <w:rPr>
+        <w:u w:val="none"/>
+      </w:rPr>
+    </w:lvl>
+    <w:lvl w:ilvl="6">
+      <w:start w:val="1"/>
+      <w:numFmt w:val="bullet"/>
+      <w:lvlText w:val="●"/>
+      <w:lvlJc w:val="left"/>
+      <w:pPr>
+        <w:ind w:left="5760" w:hanging="360"/>
+      </w:pPr>
+      <w:rPr>
+        <w:u w:val="none"/>
+      </w:rPr>
+    </w:lvl>
+    <w:lvl w:ilvl="7">
+      <w:start w:val="1"/>
+      <w:numFmt w:val="bullet"/>
+      <w:lvlText w:val="○"/>
+      <w:lvlJc w:val="left"/>
+      <w:pPr>
+        <w:ind w:left="6480" w:hanging="360"/>
+      </w:pPr>
+      <w:rPr>
+        <w:u w:val="none"/>
+      </w:rPr>
+    </w:lvl>
+    <w:lvl w:ilvl="8">
+      <w:start w:val="1"/>
+      <w:numFmt w:val="bullet"/>
+      <w:lvlText w:val="■"/>
+      <w:lvlJc w:val="left"/>
+      <w:pPr>
+        <w:ind w:left="7200" w:hanging="360"/>
+      </w:pPr>
+      <w:rPr>
+        <w:u w:val="none"/>
+      </w:rPr>
+    </w:lvl>
+  </w:abstractNum>
+  <w:abstractNum w:abstractNumId="31">
+    <w:lvl w:ilvl="0">
+      <w:start w:val="1"/>
+      <w:numFmt w:val="bullet"/>
+      <w:lvlText w:val="●"/>
+      <w:lvlJc w:val="left"/>
+      <w:pPr>
+        <w:ind w:left="720" w:hanging="360"/>
+      </w:pPr>
+      <w:rPr>
+        <w:u w:val="none"/>
+      </w:rPr>
+    </w:lvl>
+    <w:lvl w:ilvl="1">
+      <w:start w:val="1"/>
+      <w:numFmt w:val="bullet"/>
+      <w:lvlText w:val="○"/>
+      <w:lvlJc w:val="left"/>
+      <w:pPr>
+        <w:ind w:left="1440" w:hanging="360"/>
+      </w:pPr>
+      <w:rPr>
+        <w:u w:val="none"/>
+      </w:rPr>
+    </w:lvl>
+    <w:lvl w:ilvl="2">
+      <w:start w:val="1"/>
+      <w:numFmt w:val="bullet"/>
+      <w:lvlText w:val="■"/>
+      <w:lvlJc w:val="left"/>
+      <w:pPr>
+        <w:ind w:left="2160" w:hanging="360"/>
+      </w:pPr>
+      <w:rPr>
+        <w:u w:val="none"/>
+      </w:rPr>
+    </w:lvl>
+    <w:lvl w:ilvl="3">
+      <w:start w:val="1"/>
+      <w:numFmt w:val="bullet"/>
+      <w:lvlText w:val="●"/>
+      <w:lvlJc w:val="left"/>
+      <w:pPr>
+        <w:ind w:left="2880" w:hanging="360"/>
+      </w:pPr>
+      <w:rPr>
+        <w:u w:val="none"/>
+      </w:rPr>
+    </w:lvl>
+    <w:lvl w:ilvl="4">
+      <w:start w:val="1"/>
+      <w:numFmt w:val="bullet"/>
+      <w:lvlText w:val="○"/>
+      <w:lvlJc w:val="left"/>
+      <w:pPr>
+        <w:ind w:left="3600" w:hanging="360"/>
+      </w:pPr>
+      <w:rPr>
+        <w:u w:val="none"/>
+      </w:rPr>
+    </w:lvl>
+    <w:lvl w:ilvl="5">
+      <w:start w:val="1"/>
+      <w:numFmt w:val="bullet"/>
+      <w:lvlText w:val="■"/>
+      <w:lvlJc w:val="left"/>
+      <w:pPr>
+        <w:ind w:left="4320" w:hanging="360"/>
+      </w:pPr>
+      <w:rPr>
+        <w:u w:val="none"/>
+      </w:rPr>
+    </w:lvl>
+    <w:lvl w:ilvl="6">
+      <w:start w:val="1"/>
+      <w:numFmt w:val="bullet"/>
+      <w:lvlText w:val="●"/>
+      <w:lvlJc w:val="left"/>
+      <w:pPr>
+        <w:ind w:left="5040" w:hanging="360"/>
+      </w:pPr>
+      <w:rPr>
+        <w:u w:val="none"/>
+      </w:rPr>
+    </w:lvl>
+    <w:lvl w:ilvl="7">
+      <w:start w:val="1"/>
+      <w:numFmt w:val="bullet"/>
+      <w:lvlText w:val="○"/>
+      <w:lvlJc w:val="left"/>
+      <w:pPr>
+        <w:ind w:left="5760" w:hanging="360"/>
+      </w:pPr>
+      <w:rPr>
+        <w:u w:val="none"/>
+      </w:rPr>
+    </w:lvl>
+    <w:lvl w:ilvl="8">
+      <w:start w:val="1"/>
+      <w:numFmt w:val="bullet"/>
+      <w:lvlText w:val="■"/>
+      <w:lvlJc w:val="left"/>
+      <w:pPr>
+        <w:ind w:left="6480" w:hanging="360"/>
+      </w:pPr>
+      <w:rPr>
+        <w:u w:val="none"/>
+      </w:rPr>
+    </w:lvl>
+  </w:abstractNum>
+  <w:abstractNum w:abstractNumId="32">
     <w:lvl w:ilvl="0">
       <w:start w:val="1"/>
       <w:numFmt w:val="bullet"/>
@@ -10217,6 +11353,15 @@
   </w:num>
   <w:num w:numId="29">
     <w:abstractNumId w:val="29"/>
+  </w:num>
+  <w:num w:numId="30">
+    <w:abstractNumId w:val="30"/>
+  </w:num>
+  <w:num w:numId="31">
+    <w:abstractNumId w:val="31"/>
+  </w:num>
+  <w:num w:numId="32">
+    <w:abstractNumId w:val="32"/>
   </w:num>
 </w:numbering>
 </file>

</xml_diff>